<commit_message>
feat: cambios en los docs
</commit_message>
<xml_diff>
--- a/reports/Group/00 - Requirements - Group.docx
+++ b/reports/Group/00 - Requirements - Group.docx
@@ -123,7 +123,6 @@
               </w:rPr>
               <w:tab/>
             </w:r>
-            <w:permStart w:id="143746294" w:edGrp="everyone"/>
             <w:sdt>
               <w:sdtPr>
                 <w:rPr>
@@ -137,6 +136,7 @@
                 <w15:appearance w15:val="hidden"/>
                 <w:text/>
               </w:sdtPr>
+              <w:sdtEndPr/>
               <w:sdtContent>
                 <w:r>
                   <w:rPr>
@@ -158,7 +158,6 @@
                 </w:r>
               </w:sdtContent>
             </w:sdt>
-            <w:permEnd w:id="143746294"/>
           </w:p>
         </w:tc>
       </w:tr>
@@ -201,7 +200,6 @@
               </w:rPr>
               <w:tab/>
             </w:r>
-            <w:permStart w:id="420692352" w:edGrp="everyone"/>
             <w:sdt>
               <w:sdtPr>
                 <w:rPr>
@@ -215,6 +213,7 @@
                 <w15:appearance w15:val="hidden"/>
                 <w:text/>
               </w:sdtPr>
+              <w:sdtEndPr/>
               <w:sdtContent>
                 <w:r>
                   <w:rPr>
@@ -224,7 +223,6 @@
                 </w:r>
               </w:sdtContent>
             </w:sdt>
-            <w:permEnd w:id="420692352"/>
           </w:p>
         </w:tc>
       </w:tr>
@@ -276,7 +274,6 @@
               </w:rPr>
               <w:tab/>
             </w:r>
-            <w:permStart w:id="291510380" w:edGrp="everyone"/>
             <w:sdt>
               <w:sdtPr>
                 <w:rPr>
@@ -290,6 +287,7 @@
                 <w15:appearance w15:val="hidden"/>
                 <w:text/>
               </w:sdtPr>
+              <w:sdtEndPr/>
               <w:sdtContent>
                 <w:r>
                   <w:rPr>
@@ -306,7 +304,6 @@
               </w:sdtContent>
             </w:sdt>
           </w:p>
-          <w:permEnd w:id="291510380"/>
           <w:p>
             <w:pPr>
               <w:pStyle w:val="Sinespaciado"/>
@@ -336,7 +333,6 @@
               </w:rPr>
               <w:tab/>
             </w:r>
-            <w:permStart w:id="1364481481" w:edGrp="everyone"/>
             <w:sdt>
               <w:sdtPr>
                 <w:rPr>
@@ -350,6 +346,7 @@
                 <w15:appearance w15:val="hidden"/>
                 <w:text/>
               </w:sdtPr>
+              <w:sdtEndPr/>
               <w:sdtContent>
                 <w:r>
                   <w:rPr>
@@ -357,12 +354,14 @@
                   </w:rPr>
                   <w:t xml:space="preserve"> </w:t>
                 </w:r>
+                <w:proofErr w:type="spellStart"/>
                 <w:r>
                   <w:rPr>
                     <w:rFonts w:asciiTheme="majorHAnsi" w:hAnsiTheme="majorHAnsi" w:cstheme="majorHAnsi"/>
                   </w:rPr>
                   <w:t>kevamacal</w:t>
                 </w:r>
+                <w:proofErr w:type="spellEnd"/>
                 <w:r>
                   <w:rPr>
                     <w:rFonts w:asciiTheme="majorHAnsi" w:hAnsiTheme="majorHAnsi" w:cstheme="majorHAnsi"/>
@@ -371,7 +370,6 @@
                 </w:r>
               </w:sdtContent>
             </w:sdt>
-            <w:permEnd w:id="1364481481"/>
           </w:p>
           <w:p>
             <w:pPr>
@@ -400,7 +398,6 @@
               </w:rPr>
               <w:tab/>
             </w:r>
-            <w:permStart w:id="1443845444" w:edGrp="everyone"/>
             <w:sdt>
               <w:sdtPr>
                 <w:rPr>
@@ -414,6 +411,7 @@
                 <w15:appearance w15:val="hidden"/>
                 <w:text/>
               </w:sdtPr>
+              <w:sdtEndPr/>
               <w:sdtContent>
                 <w:r>
                   <w:rPr>
@@ -447,7 +445,6 @@
                 </w:r>
               </w:sdtContent>
             </w:sdt>
-            <w:permEnd w:id="1443845444"/>
             <w:r>
               <w:rPr>
                 <w:rFonts w:asciiTheme="majorHAnsi" w:hAnsiTheme="majorHAnsi" w:cstheme="majorHAnsi"/>
@@ -476,7 +473,6 @@
               </w:rPr>
               <w:tab/>
             </w:r>
-            <w:permStart w:id="415123737" w:edGrp="everyone"/>
             <w:sdt>
               <w:sdtPr>
                 <w:rPr>
@@ -490,6 +486,7 @@
                 <w15:appearance w15:val="hidden"/>
                 <w:text/>
               </w:sdtPr>
+              <w:sdtEndPr/>
               <w:sdtContent>
                 <w:r>
                   <w:rPr>
@@ -517,7 +514,6 @@
                 </w:r>
               </w:sdtContent>
             </w:sdt>
-            <w:permEnd w:id="415123737"/>
           </w:p>
         </w:tc>
         <w:tc>
@@ -562,12 +558,6 @@
                 <w:rFonts w:asciiTheme="majorHAnsi" w:hAnsiTheme="majorHAnsi" w:cstheme="majorHAnsi"/>
               </w:rPr>
               <w:tab/>
-            </w:r>
-            <w:permStart w:id="1081366304" w:edGrp="everyone"/>
-            <w:r>
-              <w:rPr>
-                <w:rFonts w:asciiTheme="majorHAnsi" w:hAnsiTheme="majorHAnsi" w:cstheme="majorHAnsi"/>
-              </w:rPr>
               <w:t xml:space="preserve"> </w:t>
             </w:r>
             <w:sdt>
@@ -583,6 +573,7 @@
                 <w15:appearance w15:val="hidden"/>
                 <w:text/>
               </w:sdtPr>
+              <w:sdtEndPr/>
               <w:sdtContent>
                 <w:r>
                   <w:rPr>
@@ -599,7 +590,6 @@
               </w:sdtContent>
             </w:sdt>
           </w:p>
-          <w:permEnd w:id="1081366304"/>
           <w:p>
             <w:pPr>
               <w:pStyle w:val="Sinespaciado"/>
@@ -629,7 +619,6 @@
               </w:rPr>
               <w:tab/>
             </w:r>
-            <w:permStart w:id="554395221" w:edGrp="everyone"/>
             <w:sdt>
               <w:sdtPr>
                 <w:rPr>
@@ -643,6 +632,7 @@
                 <w15:appearance w15:val="hidden"/>
                 <w:text/>
               </w:sdtPr>
+              <w:sdtEndPr/>
               <w:sdtContent>
                 <w:r>
                   <w:rPr>
@@ -650,12 +640,14 @@
                   </w:rPr>
                   <w:t xml:space="preserve"> </w:t>
                 </w:r>
+                <w:proofErr w:type="spellStart"/>
                 <w:r>
                   <w:rPr>
                     <w:rFonts w:asciiTheme="majorHAnsi" w:hAnsiTheme="majorHAnsi" w:cstheme="majorHAnsi"/>
                   </w:rPr>
                   <w:t>jesponmor</w:t>
                 </w:r>
+                <w:proofErr w:type="spellEnd"/>
                 <w:r>
                   <w:rPr>
                     <w:rFonts w:asciiTheme="majorHAnsi" w:hAnsiTheme="majorHAnsi" w:cstheme="majorHAnsi"/>
@@ -664,7 +656,6 @@
                 </w:r>
               </w:sdtContent>
             </w:sdt>
-            <w:permEnd w:id="554395221"/>
           </w:p>
           <w:p>
             <w:pPr>
@@ -693,7 +684,6 @@
               </w:rPr>
               <w:tab/>
             </w:r>
-            <w:permStart w:id="84825807" w:edGrp="everyone"/>
             <w:sdt>
               <w:sdtPr>
                 <w:rPr>
@@ -707,6 +697,7 @@
                 <w15:appearance w15:val="hidden"/>
                 <w:text/>
               </w:sdtPr>
+              <w:sdtEndPr/>
               <w:sdtContent>
                 <w:r>
                   <w:rPr>
@@ -740,7 +731,6 @@
                 </w:r>
               </w:sdtContent>
             </w:sdt>
-            <w:permEnd w:id="84825807"/>
           </w:p>
           <w:p>
             <w:pPr>
@@ -769,7 +759,6 @@
               </w:rPr>
               <w:tab/>
             </w:r>
-            <w:permStart w:id="584389830" w:edGrp="everyone"/>
             <w:sdt>
               <w:sdtPr>
                 <w:rPr>
@@ -783,6 +772,7 @@
                 <w15:appearance w15:val="hidden"/>
                 <w:text/>
               </w:sdtPr>
+              <w:sdtEndPr/>
               <w:sdtContent>
                 <w:r>
                   <w:rPr>
@@ -810,7 +800,6 @@
                 </w:r>
               </w:sdtContent>
             </w:sdt>
-            <w:permEnd w:id="584389830"/>
           </w:p>
         </w:tc>
       </w:tr>
@@ -861,7 +850,6 @@
               </w:rPr>
               <w:tab/>
             </w:r>
-            <w:permStart w:id="1000832359" w:edGrp="everyone"/>
             <w:sdt>
               <w:sdtPr>
                 <w:rPr>
@@ -875,6 +863,7 @@
                 <w15:appearance w15:val="hidden"/>
                 <w:text/>
               </w:sdtPr>
+              <w:sdtEndPr/>
               <w:sdtContent>
                 <w:r>
                   <w:rPr>
@@ -891,7 +880,6 @@
               </w:sdtContent>
             </w:sdt>
           </w:p>
-          <w:permEnd w:id="1000832359"/>
           <w:p>
             <w:pPr>
               <w:pStyle w:val="Sinespaciado"/>
@@ -921,7 +909,6 @@
               </w:rPr>
               <w:tab/>
             </w:r>
-            <w:permStart w:id="926035648" w:edGrp="everyone"/>
             <w:sdt>
               <w:sdtPr>
                 <w:rPr>
@@ -935,12 +922,27 @@
                 <w15:appearance w15:val="hidden"/>
                 <w:text/>
               </w:sdtPr>
+              <w:sdtEndPr/>
               <w:sdtContent>
                 <w:r>
                   <w:rPr>
                     <w:rFonts w:asciiTheme="majorHAnsi" w:hAnsiTheme="majorHAnsi" w:cstheme="majorHAnsi"/>
                   </w:rPr>
-                  <w:t xml:space="preserve"> manzurfer </w:t>
+                  <w:t xml:space="preserve"> </w:t>
+                </w:r>
+                <w:proofErr w:type="spellStart"/>
+                <w:r>
+                  <w:rPr>
+                    <w:rFonts w:asciiTheme="majorHAnsi" w:hAnsiTheme="majorHAnsi" w:cstheme="majorHAnsi"/>
+                  </w:rPr>
+                  <w:t>manzurfer</w:t>
+                </w:r>
+                <w:proofErr w:type="spellEnd"/>
+                <w:r>
+                  <w:rPr>
+                    <w:rFonts w:asciiTheme="majorHAnsi" w:hAnsiTheme="majorHAnsi" w:cstheme="majorHAnsi"/>
+                  </w:rPr>
+                  <w:t xml:space="preserve"> </w:t>
                 </w:r>
                 <w:r>
                   <w:rPr>
@@ -950,7 +952,6 @@
                 </w:r>
               </w:sdtContent>
             </w:sdt>
-            <w:permEnd w:id="926035648"/>
           </w:p>
           <w:p>
             <w:pPr>
@@ -979,7 +980,6 @@
               </w:rPr>
               <w:tab/>
             </w:r>
-            <w:permStart w:id="1519068571" w:edGrp="everyone"/>
             <w:sdt>
               <w:sdtPr>
                 <w:rPr>
@@ -993,6 +993,7 @@
                 <w15:appearance w15:val="hidden"/>
                 <w:text/>
               </w:sdtPr>
+              <w:sdtEndPr/>
               <w:sdtContent>
                 <w:r>
                   <w:rPr>
@@ -1009,7 +1010,6 @@
               </w:sdtContent>
             </w:sdt>
           </w:p>
-          <w:permEnd w:id="1519068571"/>
           <w:p>
             <w:pPr>
               <w:pStyle w:val="Sinespaciado"/>
@@ -1037,7 +1037,6 @@
               </w:rPr>
               <w:tab/>
             </w:r>
-            <w:permStart w:id="1983335098" w:edGrp="everyone"/>
             <w:sdt>
               <w:sdtPr>
                 <w:rPr>
@@ -1050,6 +1049,7 @@
                 </w:placeholder>
                 <w:text/>
               </w:sdtPr>
+              <w:sdtEndPr/>
               <w:sdtContent>
                 <w:r>
                   <w:rPr>
@@ -1071,7 +1071,6 @@
                 </w:r>
               </w:sdtContent>
             </w:sdt>
-            <w:permEnd w:id="1983335098"/>
           </w:p>
         </w:tc>
         <w:tc>
@@ -1118,7 +1117,6 @@
               </w:rPr>
               <w:tab/>
             </w:r>
-            <w:permStart w:id="1222207409" w:edGrp="everyone"/>
             <w:sdt>
               <w:sdtPr>
                 <w:rPr>
@@ -1133,6 +1131,7 @@
                 <w15:appearance w15:val="hidden"/>
                 <w:text/>
               </w:sdtPr>
+              <w:sdtEndPr/>
               <w:sdtContent>
                 <w:r>
                   <w:rPr>
@@ -1158,7 +1157,6 @@
               </w:sdtContent>
             </w:sdt>
           </w:p>
-          <w:permEnd w:id="1222207409"/>
           <w:p>
             <w:pPr>
               <w:pStyle w:val="Sinespaciado"/>
@@ -1188,7 +1186,6 @@
               </w:rPr>
               <w:tab/>
             </w:r>
-            <w:permStart w:id="484340907" w:edGrp="everyone"/>
             <w:sdt>
               <w:sdtPr>
                 <w:rPr>
@@ -1203,6 +1200,7 @@
                 <w15:appearance w15:val="hidden"/>
                 <w:text/>
               </w:sdtPr>
+              <w:sdtEndPr/>
               <w:sdtContent>
                 <w:r>
                   <w:rPr>
@@ -1234,7 +1232,6 @@
                 </w:r>
               </w:sdtContent>
             </w:sdt>
-            <w:permEnd w:id="484340907"/>
           </w:p>
           <w:p>
             <w:pPr>
@@ -1263,7 +1260,6 @@
               </w:rPr>
               <w:tab/>
             </w:r>
-            <w:permStart w:id="386604040" w:edGrp="everyone"/>
             <w:sdt>
               <w:sdtPr>
                 <w:rPr>
@@ -1278,6 +1274,7 @@
                 <w15:appearance w15:val="hidden"/>
                 <w:text/>
               </w:sdtPr>
+              <w:sdtEndPr/>
               <w:sdtContent>
                 <w:r>
                   <w:rPr>
@@ -1288,7 +1285,6 @@
                 </w:r>
               </w:sdtContent>
             </w:sdt>
-            <w:permEnd w:id="386604040"/>
           </w:p>
           <w:p>
             <w:pPr>
@@ -1317,7 +1313,6 @@
               </w:rPr>
               <w:tab/>
             </w:r>
-            <w:permStart w:id="1487353257" w:edGrp="everyone"/>
             <w:sdt>
               <w:sdtPr>
                 <w:rPr>
@@ -1331,6 +1326,7 @@
                 <w15:appearance w15:val="hidden"/>
                 <w:text/>
               </w:sdtPr>
+              <w:sdtEndPr/>
               <w:sdtContent>
                 <w:r>
                   <w:rPr>
@@ -1366,17 +1362,10 @@
                   <w:rPr>
                     <w:rFonts w:asciiTheme="majorHAnsi" w:hAnsiTheme="majorHAnsi" w:cstheme="majorHAnsi"/>
                   </w:rPr>
-                  <w:t xml:space="preserve">, </w:t>
-                </w:r>
-                <w:r>
-                  <w:rPr>
-                    <w:rFonts w:asciiTheme="majorHAnsi" w:hAnsiTheme="majorHAnsi" w:cstheme="majorHAnsi"/>
-                  </w:rPr>
-                  <w:t>Manager</w:t>
+                  <w:t xml:space="preserve"> </w:t>
                 </w:r>
               </w:sdtContent>
             </w:sdt>
-            <w:permEnd w:id="1487353257"/>
           </w:p>
         </w:tc>
       </w:tr>
@@ -1424,7 +1413,6 @@
               </w:rPr>
               <w:tab/>
             </w:r>
-            <w:permStart w:id="1631927432" w:edGrp="everyone"/>
             <w:sdt>
               <w:sdtPr>
                 <w:rPr>
@@ -1438,6 +1426,7 @@
                 <w15:appearance w15:val="hidden"/>
                 <w:text/>
               </w:sdtPr>
+              <w:sdtEndPr/>
               <w:sdtContent>
                 <w:r>
                   <w:rPr>
@@ -1454,7 +1443,6 @@
               </w:sdtContent>
             </w:sdt>
           </w:p>
-          <w:permEnd w:id="1631927432"/>
           <w:p>
             <w:pPr>
               <w:pStyle w:val="Sinespaciado"/>
@@ -1484,7 +1472,6 @@
               </w:rPr>
               <w:tab/>
             </w:r>
-            <w:permStart w:id="1398370153" w:edGrp="everyone"/>
             <w:sdt>
               <w:sdtPr>
                 <w:rPr>
@@ -1498,12 +1485,27 @@
                 <w15:appearance w15:val="hidden"/>
                 <w:text/>
               </w:sdtPr>
+              <w:sdtEndPr/>
               <w:sdtContent>
                 <w:r>
                   <w:rPr>
                     <w:rFonts w:asciiTheme="majorHAnsi" w:hAnsiTheme="majorHAnsi" w:cstheme="majorHAnsi"/>
                   </w:rPr>
-                  <w:t xml:space="preserve"> adrdiavaz </w:t>
+                  <w:t xml:space="preserve"> </w:t>
+                </w:r>
+                <w:proofErr w:type="spellStart"/>
+                <w:r>
+                  <w:rPr>
+                    <w:rFonts w:asciiTheme="majorHAnsi" w:hAnsiTheme="majorHAnsi" w:cstheme="majorHAnsi"/>
+                  </w:rPr>
+                  <w:t>adrdiavaz</w:t>
+                </w:r>
+                <w:proofErr w:type="spellEnd"/>
+                <w:r>
+                  <w:rPr>
+                    <w:rFonts w:asciiTheme="majorHAnsi" w:hAnsiTheme="majorHAnsi" w:cstheme="majorHAnsi"/>
+                  </w:rPr>
+                  <w:t xml:space="preserve"> </w:t>
                 </w:r>
                 <w:r>
                   <w:rPr>
@@ -1513,7 +1515,6 @@
                 </w:r>
               </w:sdtContent>
             </w:sdt>
-            <w:permEnd w:id="1398370153"/>
           </w:p>
           <w:p>
             <w:pPr>
@@ -1542,7 +1543,6 @@
               </w:rPr>
               <w:tab/>
             </w:r>
-            <w:permStart w:id="72570348" w:edGrp="everyone"/>
             <w:sdt>
               <w:sdtPr>
                 <w:rPr>
@@ -1556,6 +1556,7 @@
                 <w15:appearance w15:val="hidden"/>
                 <w:text/>
               </w:sdtPr>
+              <w:sdtEndPr/>
               <w:sdtContent>
                 <w:r>
                   <w:rPr>
@@ -1571,7 +1572,6 @@
                 </w:r>
               </w:sdtContent>
             </w:sdt>
-            <w:permEnd w:id="72570348"/>
           </w:p>
           <w:p>
             <w:pPr>
@@ -1600,7 +1600,6 @@
               </w:rPr>
               <w:tab/>
             </w:r>
-            <w:permStart w:id="2077499526" w:edGrp="everyone"/>
             <w:sdt>
               <w:sdtPr>
                 <w:rPr>
@@ -1613,6 +1612,7 @@
                 </w:placeholder>
                 <w:text/>
               </w:sdtPr>
+              <w:sdtEndPr/>
               <w:sdtContent>
                 <w:r>
                   <w:rPr>
@@ -1664,7 +1664,6 @@
                 </w:r>
               </w:sdtContent>
             </w:sdt>
-            <w:permEnd w:id="2077499526"/>
           </w:p>
         </w:tc>
         <w:tc>
@@ -1726,7 +1725,6 @@
               </w:rPr>
               <w:tab/>
             </w:r>
-            <w:permStart w:id="1772436159" w:edGrp="everyone"/>
             <w:sdt>
               <w:sdtPr>
                 <w:rPr>
@@ -1740,6 +1738,7 @@
                 <w15:appearance w15:val="hidden"/>
                 <w:text/>
               </w:sdtPr>
+              <w:sdtEndPr/>
               <w:sdtContent>
                 <w:r>
                   <w:rPr>
@@ -1757,14 +1756,22 @@
                   <w:rPr>
                     <w:rFonts w:asciiTheme="majorHAnsi" w:hAnsiTheme="majorHAnsi" w:cstheme="majorHAnsi"/>
                   </w:rPr>
-                  <w:t>March 13</w:t>
+                  <w:t>April 03</w:t>
                 </w:r>
                 <w:r>
                   <w:rPr>
                     <w:rFonts w:asciiTheme="majorHAnsi" w:hAnsiTheme="majorHAnsi" w:cstheme="majorHAnsi"/>
                   </w:rPr>
-                  <w:t>, 2025</w:t>
+                  <w:t xml:space="preserve">, </w:t>
                 </w:r>
+                <w:proofErr w:type="gramStart"/>
+                <w:r>
+                  <w:rPr>
+                    <w:rFonts w:asciiTheme="majorHAnsi" w:hAnsiTheme="majorHAnsi" w:cstheme="majorHAnsi"/>
+                  </w:rPr>
+                  <w:t>2025</w:t>
+                </w:r>
+                <w:proofErr w:type="gramEnd"/>
                 <w:r>
                   <w:rPr>
                     <w:rFonts w:asciiTheme="majorHAnsi" w:hAnsiTheme="majorHAnsi" w:cstheme="majorHAnsi"/>
@@ -1779,7 +1786,6 @@
                 </w:r>
               </w:sdtContent>
             </w:sdt>
-            <w:permEnd w:id="1772436159"/>
           </w:p>
         </w:tc>
       </w:tr>
@@ -1799,7 +1805,6 @@
         <w:rPr>
           <w:rFonts w:cstheme="majorHAnsi"/>
         </w:rPr>
-        <w:lastRenderedPageBreak/>
         <w:t>MANDATORY</w:t>
       </w:r>
       <w:r>
@@ -1980,7 +1985,6 @@
       </w:r>
     </w:p>
     <w:bookmarkStart w:id="2" w:name="_Hlk157672140"/>
-    <w:permStart w:id="514992324" w:edGrp="everyone"/>
     <w:p>
       <w:pPr>
         <w:pStyle w:val="Comment-Grader"/>
@@ -1995,6 +1999,7 @@
           <w15:appearance w15:val="hidden"/>
           <w:text/>
         </w:sdtPr>
+        <w:sdtEndPr/>
         <w:sdtContent>
           <w:r>
             <w:t xml:space="preserve"> X </w:t>
@@ -2004,7 +2009,6 @@
           </w:r>
         </w:sdtContent>
       </w:sdt>
-      <w:permEnd w:id="514992324"/>
       <w:r>
         <w:t xml:space="preserve">   </w:t>
       </w:r>
@@ -2019,7 +2023,6 @@
       </w:r>
     </w:p>
     <w:bookmarkStart w:id="3" w:name="_Hlk157672153"/>
-    <w:permStart w:id="1330789551" w:edGrp="everyone"/>
     <w:p>
       <w:pPr>
         <w:pStyle w:val="Comment-Grader"/>
@@ -2034,6 +2037,7 @@
           <w15:appearance w15:val="hidden"/>
           <w:text/>
         </w:sdtPr>
+        <w:sdtEndPr/>
         <w:sdtContent>
           <w:r>
             <w:t xml:space="preserve"> X </w:t>
@@ -2043,7 +2047,6 @@
           </w:r>
         </w:sdtContent>
       </w:sdt>
-      <w:permEnd w:id="1330789551"/>
       <w:r>
         <w:t xml:space="preserve">  </w:t>
       </w:r>
@@ -2092,7 +2095,6 @@
         <w:t>schedule.</w:t>
       </w:r>
     </w:p>
-    <w:permStart w:id="263077281" w:edGrp="everyone"/>
     <w:p>
       <w:pPr>
         <w:pStyle w:val="Comment-Grader"/>
@@ -2107,6 +2109,7 @@
           <w15:appearance w15:val="hidden"/>
           <w:text/>
         </w:sdtPr>
+        <w:sdtEndPr/>
         <w:sdtContent>
           <w:r>
             <w:t xml:space="preserve"> </w:t>
@@ -2119,7 +2122,6 @@
           </w:r>
         </w:sdtContent>
       </w:sdt>
-      <w:permEnd w:id="263077281"/>
       <w:r>
         <w:t xml:space="preserve">   </w:t>
       </w:r>
@@ -2135,7 +2137,6 @@
         <w:rPr>
           <w:rFonts w:cstheme="majorHAnsi"/>
         </w:rPr>
-        <w:lastRenderedPageBreak/>
         <w:t>MANDATORY</w:t>
       </w:r>
       <w:r>
@@ -2334,7 +2335,6 @@
         <w:t>; no further information about them is needed in the system.</w:t>
       </w:r>
     </w:p>
-    <w:permStart w:id="3886208" w:edGrp="everyone"/>
     <w:p>
       <w:pPr>
         <w:pStyle w:val="Comment-Grader"/>
@@ -2349,6 +2349,7 @@
           <w15:appearance w15:val="hidden"/>
           <w:text/>
         </w:sdtPr>
+        <w:sdtEndPr/>
         <w:sdtContent>
           <w:r>
             <w:t xml:space="preserve">  </w:t>
@@ -2361,7 +2362,6 @@
           </w:r>
         </w:sdtContent>
       </w:sdt>
-      <w:permEnd w:id="3886208"/>
       <w:r>
         <w:t xml:space="preserve">  </w:t>
       </w:r>
@@ -2512,7 +2512,6 @@
         <w:t>,15}$").</w:t>
       </w:r>
     </w:p>
-    <w:permStart w:id="568988877" w:edGrp="everyone"/>
     <w:p>
       <w:pPr>
         <w:pStyle w:val="Comment-Grader"/>
@@ -2527,6 +2526,7 @@
           <w15:appearance w15:val="hidden"/>
           <w:text/>
         </w:sdtPr>
+        <w:sdtEndPr/>
         <w:sdtContent>
           <w:r>
             <w:t xml:space="preserve">  </w:t>
@@ -2539,7 +2539,6 @@
           </w:r>
         </w:sdtContent>
       </w:sdt>
-      <w:permEnd w:id="568988877"/>
       <w:r>
         <w:t xml:space="preserve">   </w:t>
       </w:r>
@@ -2730,7 +2729,6 @@
         <w:t xml:space="preserve"> characters).</w:t>
       </w:r>
     </w:p>
-    <w:permStart w:id="64176652" w:edGrp="everyone"/>
     <w:p>
       <w:pPr>
         <w:pStyle w:val="Comment-Grader"/>
@@ -2745,6 +2743,7 @@
           <w15:appearance w15:val="hidden"/>
           <w:text/>
         </w:sdtPr>
+        <w:sdtEndPr/>
         <w:sdtContent>
           <w:r>
             <w:t xml:space="preserve">  </w:t>
@@ -2757,7 +2756,6 @@
           </w:r>
         </w:sdtContent>
       </w:sdt>
-      <w:permEnd w:id="64176652"/>
       <w:r>
         <w:t xml:space="preserve">      </w:t>
       </w:r>
@@ -2926,7 +2924,6 @@
         <w:t xml:space="preserve">. </w:t>
       </w:r>
     </w:p>
-    <w:permStart w:id="2084199269" w:edGrp="everyone"/>
     <w:p>
       <w:pPr>
         <w:pStyle w:val="Comment-Grader"/>
@@ -2941,6 +2938,7 @@
           <w15:appearance w15:val="hidden"/>
           <w:text/>
         </w:sdtPr>
+        <w:sdtEndPr/>
         <w:sdtContent>
           <w:r>
             <w:t xml:space="preserve">  </w:t>
@@ -2953,7 +2951,6 @@
           </w:r>
         </w:sdtContent>
       </w:sdt>
-      <w:permEnd w:id="2084199269"/>
       <w:r>
         <w:t xml:space="preserve">   </w:t>
       </w:r>
@@ -3003,11 +3000,7 @@
         <w:t xml:space="preserve">.  </w:t>
       </w:r>
       <w:r>
-        <w:t xml:space="preserve">The system must </w:t>
-      </w:r>
-      <w:r>
-        <w:lastRenderedPageBreak/>
-        <w:t xml:space="preserve">store the following data: a </w:t>
+        <w:t xml:space="preserve">The system must store the following data: a </w:t>
       </w:r>
       <w:r>
         <w:rPr>
@@ -3169,7 +3162,6 @@
         <w:t xml:space="preserve"> or not. </w:t>
       </w:r>
     </w:p>
-    <w:permStart w:id="1789663349" w:edGrp="everyone"/>
     <w:p>
       <w:pPr>
         <w:pStyle w:val="Comment-Grader"/>
@@ -3184,6 +3176,7 @@
           <w15:appearance w15:val="hidden"/>
           <w:text/>
         </w:sdtPr>
+        <w:sdtEndPr/>
         <w:sdtContent>
           <w:r>
             <w:t xml:space="preserve">  </w:t>
@@ -3196,7 +3189,6 @@
           </w:r>
         </w:sdtContent>
       </w:sdt>
-      <w:permEnd w:id="1789663349"/>
       <w:r>
         <w:t xml:space="preserve">   </w:t>
       </w:r>
@@ -3303,7 +3295,6 @@
         <w:t>”.</w:t>
       </w:r>
     </w:p>
-    <w:permStart w:id="1472210995" w:edGrp="everyone"/>
     <w:p>
       <w:pPr>
         <w:pStyle w:val="Comment-Grader"/>
@@ -3318,6 +3309,7 @@
           <w15:appearance w15:val="hidden"/>
           <w:text/>
         </w:sdtPr>
+        <w:sdtEndPr/>
         <w:sdtContent>
           <w:r>
             <w:t xml:space="preserve">  </w:t>
@@ -3330,7 +3322,6 @@
           </w:r>
         </w:sdtContent>
       </w:sdt>
-      <w:permEnd w:id="1472210995"/>
       <w:r>
         <w:t xml:space="preserve">    </w:t>
       </w:r>
@@ -3381,7 +3372,6 @@
         <w:t>.</w:t>
       </w:r>
     </w:p>
-    <w:permStart w:id="1506941238" w:edGrp="everyone"/>
     <w:p>
       <w:pPr>
         <w:pStyle w:val="Comment-Grader"/>
@@ -3396,6 +3386,7 @@
           <w15:appearance w15:val="hidden"/>
           <w:text/>
         </w:sdtPr>
+        <w:sdtEndPr/>
         <w:sdtContent>
           <w:r>
             <w:t xml:space="preserve">  </w:t>
@@ -3408,7 +3399,6 @@
           </w:r>
         </w:sdtContent>
       </w:sdt>
-      <w:permEnd w:id="1506941238"/>
       <w:r>
         <w:t xml:space="preserve">    </w:t>
       </w:r>
@@ -3427,7 +3417,6 @@
         <w:rPr>
           <w:rFonts w:cstheme="majorHAnsi"/>
         </w:rPr>
-        <w:lastRenderedPageBreak/>
         <w:t>MANDATORY</w:t>
       </w:r>
       <w:r>
@@ -3547,7 +3536,6 @@
         <w:t>require confirmation.</w:t>
       </w:r>
     </w:p>
-    <w:permStart w:id="877278202" w:edGrp="everyone"/>
     <w:p>
       <w:pPr>
         <w:pStyle w:val="Comment-Grader"/>
@@ -3562,13 +3550,13 @@
           <w15:appearance w15:val="hidden"/>
           <w:text/>
         </w:sdtPr>
+        <w:sdtEndPr/>
         <w:sdtContent>
           <w:r>
             <w:t xml:space="preserve">    </w:t>
           </w:r>
         </w:sdtContent>
       </w:sdt>
-      <w:permEnd w:id="877278202"/>
     </w:p>
     <w:p>
       <w:pPr>
@@ -3632,7 +3620,6 @@
         <w:t xml:space="preserve"> Both operations require confirmation.</w:t>
       </w:r>
     </w:p>
-    <w:permStart w:id="793719138" w:edGrp="everyone"/>
     <w:p>
       <w:pPr>
         <w:pStyle w:val="Comment-Grader"/>
@@ -3647,13 +3634,13 @@
           <w15:appearance w15:val="hidden"/>
           <w:text/>
         </w:sdtPr>
+        <w:sdtEndPr/>
         <w:sdtContent>
           <w:r>
             <w:t xml:space="preserve">    </w:t>
           </w:r>
         </w:sdtContent>
       </w:sdt>
-      <w:permEnd w:id="793719138"/>
       <w:r>
         <w:t xml:space="preserve">   </w:t>
       </w:r>
@@ -3717,7 +3704,6 @@
         <w:t>operations require confirmation.</w:t>
       </w:r>
     </w:p>
-    <w:permStart w:id="1433148399" w:edGrp="everyone"/>
     <w:p>
       <w:pPr>
         <w:pStyle w:val="Comment-Grader"/>
@@ -3732,13 +3718,13 @@
           <w15:appearance w15:val="hidden"/>
           <w:text/>
         </w:sdtPr>
+        <w:sdtEndPr/>
         <w:sdtContent>
           <w:r>
             <w:t xml:space="preserve">    </w:t>
           </w:r>
         </w:sdtContent>
       </w:sdt>
-      <w:permEnd w:id="1433148399"/>
       <w:r>
         <w:t xml:space="preserve">   </w:t>
       </w:r>
@@ -3791,7 +3777,6 @@
         <w:t>); the services must be promoted in every page as little intrusively as possible.</w:t>
       </w:r>
     </w:p>
-    <w:permStart w:id="1002920657" w:edGrp="everyone"/>
     <w:p>
       <w:pPr>
         <w:pStyle w:val="Comment-Grader"/>
@@ -3806,13 +3791,13 @@
           <w15:appearance w15:val="hidden"/>
           <w:text/>
         </w:sdtPr>
+        <w:sdtEndPr/>
         <w:sdtContent>
           <w:r>
             <w:t xml:space="preserve">    </w:t>
           </w:r>
         </w:sdtContent>
       </w:sdt>
-      <w:permEnd w:id="1002920657"/>
       <w:r>
         <w:t xml:space="preserve">   </w:t>
       </w:r>
@@ -3874,7 +3859,6 @@
         <w:rPr>
           <w:rFonts w:cstheme="majorHAnsi"/>
         </w:rPr>
-        <w:lastRenderedPageBreak/>
         <w:t>Managerial requirements</w:t>
       </w:r>
     </w:p>
@@ -3886,7 +3870,6 @@
         <w:t>Provide a link to your planning dashboard in GitHub to review the tasks, their current status, and your schedule.</w:t>
       </w:r>
     </w:p>
-    <w:permStart w:id="1902000534" w:edGrp="everyone"/>
     <w:p>
       <w:pPr>
         <w:pStyle w:val="Comment-Grader"/>
@@ -3901,13 +3884,13 @@
           <w15:appearance w15:val="hidden"/>
           <w:text/>
         </w:sdtPr>
+        <w:sdtEndPr/>
         <w:sdtContent>
           <w:r>
             <w:t xml:space="preserve">    </w:t>
           </w:r>
         </w:sdtContent>
       </w:sdt>
-      <w:permEnd w:id="1902000534"/>
       <w:r>
         <w:t xml:space="preserve">  </w:t>
       </w:r>
@@ -3926,7 +3909,6 @@
         <w:rPr>
           <w:rFonts w:cstheme="majorHAnsi"/>
         </w:rPr>
-        <w:lastRenderedPageBreak/>
         <w:t>MANDATORY</w:t>
       </w:r>
       <w:r>
@@ -3970,7 +3952,6 @@
         <w:t xml:space="preserve">Create appropriate indexes for your entities, if required. </w:t>
       </w:r>
     </w:p>
-    <w:permStart w:id="47063208" w:edGrp="everyone"/>
     <w:p>
       <w:pPr>
         <w:pStyle w:val="Comment-Grader"/>
@@ -3985,13 +3966,13 @@
           <w15:appearance w15:val="hidden"/>
           <w:text/>
         </w:sdtPr>
+        <w:sdtEndPr/>
         <w:sdtContent>
           <w:r>
             <w:t xml:space="preserve">    </w:t>
           </w:r>
         </w:sdtContent>
       </w:sdt>
-      <w:permEnd w:id="47063208"/>
       <w:r>
         <w:t xml:space="preserve">   </w:t>
       </w:r>
@@ -4065,7 +4046,6 @@
         <w:t>.</w:t>
       </w:r>
     </w:p>
-    <w:permStart w:id="759059702" w:edGrp="everyone"/>
     <w:p>
       <w:pPr>
         <w:pStyle w:val="Comment-Grader"/>
@@ -4080,13 +4060,13 @@
           <w15:appearance w15:val="hidden"/>
           <w:text/>
         </w:sdtPr>
+        <w:sdtEndPr/>
         <w:sdtContent>
           <w:r>
             <w:t xml:space="preserve">    </w:t>
           </w:r>
         </w:sdtContent>
       </w:sdt>
-      <w:permEnd w:id="759059702"/>
       <w:r>
         <w:t xml:space="preserve">  </w:t>
       </w:r>
@@ -4116,7 +4096,6 @@
         <w:t xml:space="preserve">  </w:t>
       </w:r>
     </w:p>
-    <w:permStart w:id="1340033691" w:edGrp="everyone"/>
     <w:p>
       <w:pPr>
         <w:pStyle w:val="Comment-Grader"/>
@@ -4131,13 +4110,13 @@
           <w15:appearance w15:val="hidden"/>
           <w:text/>
         </w:sdtPr>
+        <w:sdtEndPr/>
         <w:sdtContent>
           <w:r>
             <w:t xml:space="preserve">    </w:t>
           </w:r>
         </w:sdtContent>
       </w:sdt>
-      <w:permEnd w:id="1340033691"/>
       <w:r>
         <w:t xml:space="preserve">   </w:t>
       </w:r>
@@ -4150,7 +4129,6 @@
         <w:t xml:space="preserve">Produce a testing report. </w:t>
       </w:r>
     </w:p>
-    <w:permStart w:id="867524682" w:edGrp="everyone"/>
     <w:p>
       <w:pPr>
         <w:pStyle w:val="Comment-Grader"/>
@@ -4165,13 +4143,13 @@
           <w15:appearance w15:val="hidden"/>
           <w:text/>
         </w:sdtPr>
+        <w:sdtEndPr/>
         <w:sdtContent>
           <w:r>
             <w:t xml:space="preserve">    </w:t>
           </w:r>
         </w:sdtContent>
       </w:sdt>
-      <w:permEnd w:id="867524682"/>
       <w:r>
         <w:t xml:space="preserve">   </w:t>
       </w:r>
@@ -4195,7 +4173,6 @@
         <w:rPr>
           <w:rFonts w:cstheme="majorHAnsi"/>
         </w:rPr>
-        <w:lastRenderedPageBreak/>
         <w:t>SUPPLEMENTARY I</w:t>
       </w:r>
       <w:r>
@@ -4322,7 +4299,6 @@
         <w:t>.</w:t>
       </w:r>
     </w:p>
-    <w:permStart w:id="322599070" w:edGrp="everyone"/>
     <w:p>
       <w:pPr>
         <w:pStyle w:val="Comment-Grader"/>
@@ -4337,13 +4313,13 @@
           <w15:appearance w15:val="hidden"/>
           <w:text/>
         </w:sdtPr>
+        <w:sdtEndPr/>
         <w:sdtContent>
           <w:r>
             <w:t xml:space="preserve">    </w:t>
           </w:r>
         </w:sdtContent>
       </w:sdt>
-      <w:permEnd w:id="322599070"/>
       <w:r>
         <w:t xml:space="preserve">      </w:t>
       </w:r>
@@ -4395,7 +4371,6 @@
         <w:t>Produce a report on what you knew about the architecture of a WIS before this subject. </w:t>
       </w:r>
     </w:p>
-    <w:permStart w:id="1262108067" w:edGrp="everyone"/>
     <w:p>
       <w:pPr>
         <w:pStyle w:val="Comment-Grader"/>
@@ -4410,13 +4385,13 @@
           <w15:appearance w15:val="hidden"/>
           <w:text/>
         </w:sdtPr>
+        <w:sdtEndPr/>
         <w:sdtContent>
           <w:r>
             <w:t xml:space="preserve">    </w:t>
           </w:r>
         </w:sdtContent>
       </w:sdt>
-      <w:permEnd w:id="1262108067"/>
       <w:r>
         <w:t xml:space="preserve">   </w:t>
       </w:r>
@@ -4429,7 +4404,6 @@
         <w:t>Produce a report on what you knew about testing a WIS before this subject. </w:t>
       </w:r>
     </w:p>
-    <w:permStart w:id="2072198547" w:edGrp="everyone"/>
     <w:p>
       <w:pPr>
         <w:pStyle w:val="Comment-Grader"/>
@@ -4444,13 +4418,13 @@
           <w15:appearance w15:val="hidden"/>
           <w:text/>
         </w:sdtPr>
+        <w:sdtEndPr/>
         <w:sdtContent>
           <w:r>
             <w:t xml:space="preserve">    </w:t>
           </w:r>
         </w:sdtContent>
       </w:sdt>
-      <w:permEnd w:id="2072198547"/>
       <w:r>
         <w:t xml:space="preserve">  </w:t>
       </w:r>
@@ -4478,7 +4452,6 @@
         <w:t>, and you have your development configuration ready to work.</w:t>
       </w:r>
     </w:p>
-    <w:permStart w:id="893265149" w:edGrp="everyone"/>
     <w:p>
       <w:pPr>
         <w:pStyle w:val="Comment-Grader"/>
@@ -4493,13 +4466,13 @@
           <w15:appearance w15:val="hidden"/>
           <w:text/>
         </w:sdtPr>
+        <w:sdtEndPr/>
         <w:sdtContent>
           <w:r>
             <w:t xml:space="preserve">    </w:t>
           </w:r>
         </w:sdtContent>
       </w:sdt>
-      <w:permEnd w:id="893265149"/>
       <w:r>
         <w:t xml:space="preserve">   </w:t>
       </w:r>
@@ -4518,7 +4491,6 @@
         <w:rPr>
           <w:rFonts w:cstheme="majorHAnsi"/>
         </w:rPr>
-        <w:lastRenderedPageBreak/>
         <w:t>SUPPLEMENTARY I</w:t>
       </w:r>
       <w:r>
@@ -4592,7 +4564,6 @@
         <w:t>, which must be initialised to “EUR”, “USD”, and “GBP”. </w:t>
       </w:r>
     </w:p>
-    <w:permStart w:id="1208632185" w:edGrp="everyone"/>
     <w:p>
       <w:pPr>
         <w:pStyle w:val="Comment-Grader"/>
@@ -4607,13 +4578,13 @@
           <w15:appearance w15:val="hidden"/>
           <w:text/>
         </w:sdtPr>
+        <w:sdtEndPr/>
         <w:sdtContent>
           <w:r>
             <w:t xml:space="preserve">    </w:t>
           </w:r>
         </w:sdtContent>
       </w:sdt>
-      <w:permEnd w:id="1208632185"/>
       <w:r>
         <w:t xml:space="preserve">     </w:t>
       </w:r>
@@ -4728,7 +4699,6 @@
         <w:t>verage, minimum, maximum, and standard deviation of the number of reviews posted over the last 10 weeks.</w:t>
       </w:r>
     </w:p>
-    <w:permStart w:id="230453759" w:edGrp="everyone"/>
     <w:p>
       <w:pPr>
         <w:pStyle w:val="Comment-Grader"/>
@@ -4743,13 +4713,13 @@
           <w15:appearance w15:val="hidden"/>
           <w:text/>
         </w:sdtPr>
+        <w:sdtEndPr/>
         <w:sdtContent>
           <w:r>
             <w:t xml:space="preserve">    </w:t>
           </w:r>
         </w:sdtContent>
       </w:sdt>
-      <w:permEnd w:id="230453759"/>
       <w:r>
         <w:t xml:space="preserve">   </w:t>
       </w:r>
@@ -4857,7 +4827,6 @@
         <w:t>. </w:t>
       </w:r>
     </w:p>
-    <w:permStart w:id="732176783" w:edGrp="everyone"/>
     <w:p>
       <w:pPr>
         <w:pStyle w:val="Comment-Grader"/>
@@ -4872,13 +4841,13 @@
           <w15:appearance w15:val="hidden"/>
           <w:text/>
         </w:sdtPr>
+        <w:sdtEndPr/>
         <w:sdtContent>
           <w:r>
             <w:t xml:space="preserve">    </w:t>
           </w:r>
         </w:sdtContent>
       </w:sdt>
-      <w:permEnd w:id="732176783"/>
       <w:r>
         <w:t xml:space="preserve">    </w:t>
       </w:r>
@@ -4898,7 +4867,6 @@
         <w:rPr>
           <w:rFonts w:cstheme="majorHAnsi"/>
         </w:rPr>
-        <w:lastRenderedPageBreak/>
         <w:t>SUPPLEMENTARY I</w:t>
       </w:r>
       <w:r>
@@ -5011,7 +4979,6 @@
         <w:t>the services.</w:t>
       </w:r>
     </w:p>
-    <w:permStart w:id="1985440427" w:edGrp="everyone"/>
     <w:p>
       <w:pPr>
         <w:pStyle w:val="Comment-Grader"/>
@@ -5026,13 +4993,13 @@
           <w15:appearance w15:val="hidden"/>
           <w:text/>
         </w:sdtPr>
+        <w:sdtEndPr/>
         <w:sdtContent>
           <w:r>
             <w:t xml:space="preserve">    </w:t>
           </w:r>
         </w:sdtContent>
       </w:sdt>
-      <w:permEnd w:id="1985440427"/>
       <w:r>
         <w:t xml:space="preserve">   </w:t>
       </w:r>
@@ -5110,7 +5077,6 @@
         <w:t>This operation requires a confirmation since reviews cannot be updated or deleted.</w:t>
       </w:r>
     </w:p>
-    <w:permStart w:id="1070278833" w:edGrp="everyone"/>
     <w:p>
       <w:pPr>
         <w:pStyle w:val="Comment-Grader"/>
@@ -5125,13 +5091,13 @@
           <w15:appearance w15:val="hidden"/>
           <w:text/>
         </w:sdtPr>
+        <w:sdtEndPr/>
         <w:sdtContent>
           <w:r>
             <w:t xml:space="preserve">    </w:t>
           </w:r>
         </w:sdtContent>
       </w:sdt>
-      <w:permEnd w:id="1070278833"/>
       <w:r>
         <w:t xml:space="preserve">   </w:t>
       </w:r>
@@ -5186,7 +5152,6 @@
         <w:t>Update the system configuration. </w:t>
       </w:r>
     </w:p>
-    <w:permStart w:id="1694506261" w:edGrp="everyone"/>
     <w:p>
       <w:pPr>
         <w:pStyle w:val="Comment-Grader"/>
@@ -5201,13 +5166,13 @@
           <w15:appearance w15:val="hidden"/>
           <w:text/>
         </w:sdtPr>
+        <w:sdtEndPr/>
         <w:sdtContent>
           <w:r>
             <w:t xml:space="preserve">    </w:t>
           </w:r>
         </w:sdtContent>
       </w:sdt>
-      <w:permEnd w:id="1694506261"/>
       <w:r>
         <w:t xml:space="preserve">   </w:t>
       </w:r>
@@ -5265,7 +5230,6 @@
         <w:t xml:space="preserve">. </w:t>
       </w:r>
     </w:p>
-    <w:permStart w:id="2084703222" w:edGrp="everyone"/>
     <w:p>
       <w:pPr>
         <w:pStyle w:val="Comment-Grader"/>
@@ -5280,13 +5244,13 @@
           <w15:appearance w15:val="hidden"/>
           <w:text/>
         </w:sdtPr>
+        <w:sdtEndPr/>
         <w:sdtContent>
           <w:r>
             <w:t xml:space="preserve">    </w:t>
           </w:r>
         </w:sdtContent>
       </w:sdt>
-      <w:permEnd w:id="2084703222"/>
       <w:r>
         <w:t xml:space="preserve">   </w:t>
       </w:r>
@@ -5336,7 +5300,6 @@
         <w:t>. </w:t>
       </w:r>
     </w:p>
-    <w:permStart w:id="2120495563" w:edGrp="everyone"/>
     <w:p>
       <w:pPr>
         <w:pStyle w:val="Comment-Grader"/>
@@ -5351,13 +5314,13 @@
           <w15:appearance w15:val="hidden"/>
           <w:text/>
         </w:sdtPr>
+        <w:sdtEndPr/>
         <w:sdtContent>
           <w:r>
             <w:t xml:space="preserve">    </w:t>
           </w:r>
         </w:sdtContent>
       </w:sdt>
-      <w:permEnd w:id="2120495563"/>
       <w:r>
         <w:t xml:space="preserve">   </w:t>
       </w:r>
@@ -5398,11 +5361,7 @@
         <w:t xml:space="preserve">.  </w:t>
       </w:r>
       <w:r>
-        <w:t xml:space="preserve">Internally, all </w:t>
-      </w:r>
-      <w:r>
-        <w:lastRenderedPageBreak/>
-        <w:t xml:space="preserve">moments must be stored in GMT format.  </w:t>
+        <w:t xml:space="preserve">Internally, all moments must be stored in GMT format.  </w:t>
       </w:r>
       <w:r>
         <w:t xml:space="preserve">This requirement must be fulfilled in this and every </w:t>
@@ -5420,7 +5379,6 @@
         <w:t xml:space="preserve">. </w:t>
       </w:r>
     </w:p>
-    <w:permStart w:id="422514435" w:edGrp="everyone"/>
     <w:p>
       <w:pPr>
         <w:pStyle w:val="Comment-Grader"/>
@@ -5435,13 +5393,13 @@
           <w15:appearance w15:val="hidden"/>
           <w:text/>
         </w:sdtPr>
+        <w:sdtEndPr/>
         <w:sdtContent>
           <w:r>
             <w:t xml:space="preserve">    </w:t>
           </w:r>
         </w:sdtContent>
       </w:sdt>
-      <w:permEnd w:id="422514435"/>
     </w:p>
     <w:p>
       <w:pPr>
@@ -5514,7 +5472,6 @@
         <w:t>.</w:t>
       </w:r>
     </w:p>
-    <w:permStart w:id="433923951" w:edGrp="everyone"/>
     <w:p>
       <w:pPr>
         <w:pStyle w:val="Comment-Grader"/>
@@ -5529,13 +5486,13 @@
           <w15:appearance w15:val="hidden"/>
           <w:text/>
         </w:sdtPr>
+        <w:sdtEndPr/>
         <w:sdtContent>
           <w:r>
             <w:t xml:space="preserve">    </w:t>
           </w:r>
         </w:sdtContent>
       </w:sdt>
-      <w:permEnd w:id="433923951"/>
       <w:r>
         <w:t xml:space="preserve">     </w:t>
       </w:r>
@@ -5548,7 +5505,6 @@
         <w:pStyle w:val="Ttulo1"/>
       </w:pPr>
       <w:r>
-        <w:lastRenderedPageBreak/>
         <w:t>SUPPLEMENTARY I</w:t>
       </w:r>
       <w:r>
@@ -5670,7 +5626,6 @@
         <w:t>report on the results.</w:t>
       </w:r>
     </w:p>
-    <w:permStart w:id="1465547332" w:edGrp="everyone"/>
     <w:p>
       <w:pPr>
         <w:pStyle w:val="Comment-Grader"/>
@@ -5685,13 +5640,13 @@
           <w15:appearance w15:val="hidden"/>
           <w:text/>
         </w:sdtPr>
+        <w:sdtEndPr/>
         <w:sdtContent>
           <w:r>
             <w:t xml:space="preserve">    </w:t>
           </w:r>
         </w:sdtContent>
       </w:sdt>
-      <w:permEnd w:id="1465547332"/>
       <w:r>
         <w:t xml:space="preserve">  </w:t>
       </w:r>
@@ -5718,7 +5673,6 @@
         <w:t>Produce a lint report.</w:t>
       </w:r>
     </w:p>
-    <w:permStart w:id="2056024124" w:edGrp="everyone"/>
     <w:p>
       <w:pPr>
         <w:pStyle w:val="Comment-Grader"/>
@@ -5733,13 +5687,13 @@
           <w15:appearance w15:val="hidden"/>
           <w:text/>
         </w:sdtPr>
+        <w:sdtEndPr/>
         <w:sdtContent>
           <w:r>
             <w:t xml:space="preserve">    </w:t>
           </w:r>
         </w:sdtContent>
       </w:sdt>
-      <w:permEnd w:id="2056024124"/>
       <w:r>
         <w:t xml:space="preserve">          </w:t>
       </w:r>
@@ -5763,7 +5717,6 @@
         <w:rPr>
           <w:rFonts w:cstheme="majorHAnsi"/>
         </w:rPr>
-        <w:lastRenderedPageBreak/>
         <w:t>SUPPLEMENTARY II</w:t>
       </w:r>
       <w:r>
@@ -5907,7 +5860,6 @@
         <w:t>Produce an analysis report.</w:t>
       </w:r>
     </w:p>
-    <w:permStart w:id="358632476" w:edGrp="everyone"/>
     <w:p>
       <w:pPr>
         <w:pStyle w:val="Comment-Grader"/>
@@ -5922,13 +5874,13 @@
           <w15:appearance w15:val="hidden"/>
           <w:text/>
         </w:sdtPr>
+        <w:sdtEndPr/>
         <w:sdtContent>
           <w:r>
             <w:t xml:space="preserve">    </w:t>
           </w:r>
         </w:sdtContent>
       </w:sdt>
-      <w:permEnd w:id="358632476"/>
       <w:r>
         <w:t xml:space="preserve">   </w:t>
       </w:r>
@@ -5941,7 +5893,6 @@
         <w:t>Produce a planning and progress report.</w:t>
       </w:r>
     </w:p>
-    <w:permStart w:id="1731732844" w:edGrp="everyone"/>
     <w:p>
       <w:pPr>
         <w:pStyle w:val="Comment-Grader"/>
@@ -5956,13 +5907,13 @@
           <w15:appearance w15:val="hidden"/>
           <w:text/>
         </w:sdtPr>
+        <w:sdtEndPr/>
         <w:sdtContent>
           <w:r>
             <w:t xml:space="preserve">    </w:t>
           </w:r>
         </w:sdtContent>
       </w:sdt>
-      <w:permEnd w:id="1731732844"/>
       <w:r>
         <w:t xml:space="preserve">   </w:t>
       </w:r>
@@ -5987,7 +5938,6 @@
         <w:rPr>
           <w:rFonts w:cstheme="majorHAnsi"/>
         </w:rPr>
-        <w:lastRenderedPageBreak/>
         <w:t>SUPPLEMENTARY II</w:t>
       </w:r>
       <w:r>
@@ -6177,7 +6127,6 @@
         <w:t xml:space="preserve"> (in the past) to indicate whether the passenger is still banned or if the prohibition has been lifted. </w:t>
       </w:r>
     </w:p>
-    <w:permStart w:id="1815554783" w:edGrp="everyone"/>
     <w:p>
       <w:pPr>
         <w:pStyle w:val="Comment-Grader"/>
@@ -6192,13 +6141,13 @@
           <w15:appearance w15:val="hidden"/>
           <w:text/>
         </w:sdtPr>
+        <w:sdtEndPr/>
         <w:sdtContent>
           <w:r>
             <w:t xml:space="preserve">    </w:t>
           </w:r>
         </w:sdtContent>
       </w:sdt>
-      <w:permEnd w:id="1815554783"/>
       <w:r>
         <w:t xml:space="preserve"> </w:t>
       </w:r>
@@ -6266,7 +6215,6 @@
         <w:t>pay-per-use services!  This requirement must be fulfilled in this and every other group or individual deliverable for it to be considered satisfied. </w:t>
       </w:r>
     </w:p>
-    <w:permStart w:id="1408045569" w:edGrp="everyone"/>
     <w:p>
       <w:pPr>
         <w:pStyle w:val="Comment-Grader"/>
@@ -6281,13 +6229,13 @@
           <w15:appearance w15:val="hidden"/>
           <w:text/>
         </w:sdtPr>
+        <w:sdtEndPr/>
         <w:sdtContent>
           <w:r>
             <w:t xml:space="preserve">    </w:t>
           </w:r>
         </w:sdtContent>
       </w:sdt>
-      <w:permEnd w:id="1408045569"/>
       <w:r>
         <w:t xml:space="preserve">  </w:t>
       </w:r>
@@ -6342,7 +6290,6 @@
         <w:t>Produce an analysis report.</w:t>
       </w:r>
     </w:p>
-    <w:permStart w:id="1362912911" w:edGrp="everyone"/>
     <w:p>
       <w:pPr>
         <w:pStyle w:val="Comment-Grader"/>
@@ -6357,13 +6304,13 @@
           <w15:appearance w15:val="hidden"/>
           <w:text/>
         </w:sdtPr>
+        <w:sdtEndPr/>
         <w:sdtContent>
           <w:r>
             <w:t xml:space="preserve">    </w:t>
           </w:r>
         </w:sdtContent>
       </w:sdt>
-      <w:permEnd w:id="1362912911"/>
       <w:r>
         <w:t xml:space="preserve">   </w:t>
       </w:r>
@@ -6376,7 +6323,6 @@
         <w:t>Produce a planning and progress report.</w:t>
       </w:r>
     </w:p>
-    <w:permStart w:id="2031892606" w:edGrp="everyone"/>
     <w:p>
       <w:pPr>
         <w:pStyle w:val="Comment-Grader"/>
@@ -6391,13 +6337,13 @@
           <w15:appearance w15:val="hidden"/>
           <w:text/>
         </w:sdtPr>
+        <w:sdtEndPr/>
         <w:sdtContent>
           <w:r>
             <w:t xml:space="preserve">    </w:t>
           </w:r>
         </w:sdtContent>
       </w:sdt>
-      <w:permEnd w:id="2031892606"/>
       <w:r>
         <w:t xml:space="preserve">  </w:t>
       </w:r>
@@ -6416,7 +6362,6 @@
         <w:rPr>
           <w:rFonts w:cstheme="majorHAnsi"/>
         </w:rPr>
-        <w:lastRenderedPageBreak/>
         <w:t>SUPPLEMENTARY II</w:t>
       </w:r>
       <w:r>
@@ -6579,7 +6524,6 @@
         <w:t>.</w:t>
       </w:r>
     </w:p>
-    <w:permStart w:id="991234116" w:edGrp="everyone"/>
     <w:p>
       <w:pPr>
         <w:pStyle w:val="Comment-Grader"/>
@@ -6594,13 +6538,13 @@
           <w15:appearance w15:val="hidden"/>
           <w:text/>
         </w:sdtPr>
+        <w:sdtEndPr/>
         <w:sdtContent>
           <w:r>
             <w:t xml:space="preserve">    </w:t>
           </w:r>
         </w:sdtContent>
       </w:sdt>
-      <w:permEnd w:id="991234116"/>
       <w:r>
         <w:t xml:space="preserve">   </w:t>
       </w:r>
@@ -6657,7 +6601,6 @@
         <w:t>.</w:t>
       </w:r>
     </w:p>
-    <w:permStart w:id="745096751" w:edGrp="everyone"/>
     <w:p>
       <w:pPr>
         <w:pStyle w:val="Comment-Grader"/>
@@ -6672,13 +6615,13 @@
           <w15:appearance w15:val="hidden"/>
           <w:text/>
         </w:sdtPr>
+        <w:sdtEndPr/>
         <w:sdtContent>
           <w:r>
             <w:t xml:space="preserve">    </w:t>
           </w:r>
         </w:sdtContent>
       </w:sdt>
-      <w:permEnd w:id="745096751"/>
       <w:r>
         <w:t xml:space="preserve">   </w:t>
       </w:r>
@@ -7114,7 +7057,6 @@
         <w:t>group or individual deliverables for it to be considered valid.</w:t>
       </w:r>
     </w:p>
-    <w:permStart w:id="361393539" w:edGrp="everyone"/>
     <w:p>
       <w:pPr>
         <w:pStyle w:val="Comment-Grader"/>
@@ -7129,13 +7071,13 @@
           <w15:appearance w15:val="hidden"/>
           <w:text/>
         </w:sdtPr>
+        <w:sdtEndPr/>
         <w:sdtContent>
           <w:r>
             <w:t xml:space="preserve">    </w:t>
           </w:r>
         </w:sdtContent>
       </w:sdt>
-      <w:permEnd w:id="361393539"/>
       <w:r>
         <w:t xml:space="preserve">  </w:t>
       </w:r>
@@ -7151,7 +7093,6 @@
         <w:rPr>
           <w:rFonts w:cstheme="majorHAnsi"/>
         </w:rPr>
-        <w:lastRenderedPageBreak/>
         <w:t>Testing requirements </w:t>
       </w:r>
     </w:p>
@@ -7188,7 +7129,6 @@
         <w:t>Produce an analysis report.</w:t>
       </w:r>
     </w:p>
-    <w:permStart w:id="833295285" w:edGrp="everyone"/>
     <w:p>
       <w:pPr>
         <w:pStyle w:val="Comment-Grader"/>
@@ -7203,13 +7143,13 @@
           <w15:appearance w15:val="hidden"/>
           <w:text/>
         </w:sdtPr>
+        <w:sdtEndPr/>
         <w:sdtContent>
           <w:r>
             <w:t xml:space="preserve">    </w:t>
           </w:r>
         </w:sdtContent>
       </w:sdt>
-      <w:permEnd w:id="833295285"/>
       <w:r>
         <w:t xml:space="preserve">   </w:t>
       </w:r>
@@ -7222,7 +7162,6 @@
         <w:t>Produce a planning and progress report.</w:t>
       </w:r>
     </w:p>
-    <w:permStart w:id="1514348030" w:edGrp="everyone"/>
     <w:p>
       <w:pPr>
         <w:pStyle w:val="Comment-Grader"/>
@@ -7237,13 +7176,13 @@
           <w15:appearance w15:val="hidden"/>
           <w:text/>
         </w:sdtPr>
+        <w:sdtEndPr/>
         <w:sdtContent>
           <w:r>
             <w:t xml:space="preserve">    </w:t>
           </w:r>
         </w:sdtContent>
       </w:sdt>
-      <w:permEnd w:id="1514348030"/>
       <w:r>
         <w:t xml:space="preserve">     </w:t>
       </w:r>
@@ -7265,7 +7204,6 @@
         <w:rPr>
           <w:rFonts w:cstheme="majorHAnsi"/>
         </w:rPr>
-        <w:lastRenderedPageBreak/>
         <w:t>SUPPLEMENTARY II</w:t>
       </w:r>
       <w:r>
@@ -7396,7 +7334,6 @@
         <w:t>is properly mocked.</w:t>
       </w:r>
     </w:p>
-    <w:permStart w:id="2092566320" w:edGrp="everyone"/>
     <w:p>
       <w:pPr>
         <w:pStyle w:val="Comment-Grader"/>
@@ -7411,13 +7348,13 @@
           <w15:appearance w15:val="hidden"/>
           <w:text/>
         </w:sdtPr>
+        <w:sdtEndPr/>
         <w:sdtContent>
           <w:r>
             <w:t xml:space="preserve">    </w:t>
           </w:r>
         </w:sdtContent>
       </w:sdt>
-      <w:permEnd w:id="2092566320"/>
       <w:r>
         <w:t xml:space="preserve">  </w:t>
       </w:r>
@@ -7444,7 +7381,6 @@
         <w:t>Produce an analysis report.</w:t>
       </w:r>
     </w:p>
-    <w:permStart w:id="1306342161" w:edGrp="everyone"/>
     <w:p>
       <w:pPr>
         <w:pStyle w:val="Comment-Grader"/>
@@ -7459,13 +7395,13 @@
           <w15:appearance w15:val="hidden"/>
           <w:text/>
         </w:sdtPr>
+        <w:sdtEndPr/>
         <w:sdtContent>
           <w:r>
             <w:t xml:space="preserve">    </w:t>
           </w:r>
         </w:sdtContent>
       </w:sdt>
-      <w:permEnd w:id="1306342161"/>
       <w:r>
         <w:t xml:space="preserve">     </w:t>
       </w:r>
@@ -7478,7 +7414,6 @@
         <w:t>Produce a planning and progress report.</w:t>
       </w:r>
     </w:p>
-    <w:permStart w:id="1978161967" w:edGrp="everyone"/>
     <w:p>
       <w:pPr>
         <w:pStyle w:val="Comment-Grader"/>
@@ -7493,13 +7428,13 @@
           <w15:appearance w15:val="hidden"/>
           <w:text/>
         </w:sdtPr>
+        <w:sdtEndPr/>
         <w:sdtContent>
           <w:r>
             <w:t xml:space="preserve">    </w:t>
           </w:r>
         </w:sdtContent>
       </w:sdt>
-      <w:permEnd w:id="1978161967"/>
       <w:r>
         <w:t xml:space="preserve">      </w:t>
       </w:r>
@@ -11297,6 +11232,7 @@
 <file path=word/glossary/settings.xml><?xml version="1.0" encoding="utf-8"?>
 <w:settings xmlns:mc="http://schemas.openxmlformats.org/markup-compatibility/2006" xmlns:o="urn:schemas-microsoft-com:office:office" xmlns:r="http://schemas.openxmlformats.org/officeDocument/2006/relationships" xmlns:m="http://schemas.openxmlformats.org/officeDocument/2006/math" xmlns:v="urn:schemas-microsoft-com:vml" xmlns:w10="urn:schemas-microsoft-com:office:word" xmlns:w="http://schemas.openxmlformats.org/wordprocessingml/2006/main" xmlns:w14="http://schemas.microsoft.com/office/word/2010/wordml" xmlns:w15="http://schemas.microsoft.com/office/word/2012/wordml" xmlns:w16cex="http://schemas.microsoft.com/office/word/2018/wordml/cex" xmlns:w16cid="http://schemas.microsoft.com/office/word/2016/wordml/cid" xmlns:w16="http://schemas.microsoft.com/office/word/2018/wordml" xmlns:w16du="http://schemas.microsoft.com/office/word/2023/wordml/word16du" xmlns:w16sdtdh="http://schemas.microsoft.com/office/word/2020/wordml/sdtdatahash" xmlns:w16sdtfl="http://schemas.microsoft.com/office/word/2024/wordml/sdtformatlock" xmlns:w16se="http://schemas.microsoft.com/office/word/2015/wordml/symex" xmlns:sl="http://schemas.openxmlformats.org/schemaLibrary/2006/main" mc:Ignorable="w14 w15 w16se w16cid w16 w16cex w16sdtdh w16sdtfl w16du">
   <w:view w:val="normal"/>
+  <w:revisionView w:inkAnnotations="0"/>
   <w:defaultTabStop w:val="708"/>
   <w:hyphenationZone w:val="425"/>
   <w:characterSpacingControl w:val="doNotCompress"/>
@@ -11335,9 +11271,11 @@
     <w:rsid w:val="004278A4"/>
     <w:rsid w:val="00442876"/>
     <w:rsid w:val="00455663"/>
+    <w:rsid w:val="00467667"/>
     <w:rsid w:val="004B6C76"/>
     <w:rsid w:val="004C0766"/>
     <w:rsid w:val="004C46E0"/>
+    <w:rsid w:val="004E465E"/>
     <w:rsid w:val="004E7F77"/>
     <w:rsid w:val="00562343"/>
     <w:rsid w:val="005640FA"/>
@@ -13208,6 +13146,10 @@
 </file>
 
 <file path=customXml/item1.xml><?xml version="1.0" encoding="utf-8"?>
+<b:Sources xmlns:b="http://schemas.openxmlformats.org/officeDocument/2006/bibliography" xmlns="http://schemas.openxmlformats.org/officeDocument/2006/bibliography" SelectedStyle="\APASixthEditionOfficeOnline.xsl" StyleName="APA" Version="6"/>
+</file>
+
+<file path=customXml/item2.xml><?xml version="1.0" encoding="utf-8"?>
 <?mso-contentType ?>
 <FormTemplates xmlns="http://schemas.microsoft.com/sharepoint/v3/contenttype/forms">
   <Display>DocumentLibraryForm</Display>
@@ -13216,11 +13158,13 @@
 </FormTemplates>
 </file>
 
-<file path=customXml/item2.xml><?xml version="1.0" encoding="utf-8"?>
-<b:Sources xmlns:b="http://schemas.openxmlformats.org/officeDocument/2006/bibliography" xmlns="http://schemas.openxmlformats.org/officeDocument/2006/bibliography" SelectedStyle="\APASixthEditionOfficeOnline.xsl" StyleName="APA" Version="6"/>
+<file path=customXml/item3.xml><?xml version="1.0" encoding="utf-8"?>
+<p:properties xmlns:p="http://schemas.microsoft.com/office/2006/metadata/properties" xmlns:xsi="http://www.w3.org/2001/XMLSchema-instance" xmlns:pc="http://schemas.microsoft.com/office/infopath/2007/PartnerControls">
+  <documentManagement/>
+</p:properties>
 </file>
 
-<file path=customXml/item3.xml><?xml version="1.0" encoding="utf-8"?>
+<file path=customXml/item4.xml><?xml version="1.0" encoding="utf-8"?>
 <ct:contentTypeSchema xmlns:ct="http://schemas.microsoft.com/office/2006/metadata/contentType" xmlns:ma="http://schemas.microsoft.com/office/2006/metadata/properties/metaAttributes" ct:_="" ma:_="" ma:contentTypeName="Documento" ma:contentTypeID="0x010100807EE65815B1654E8D71D32D42B3430C" ma:contentTypeVersion="7" ma:contentTypeDescription="Crear nuevo documento." ma:contentTypeScope="" ma:versionID="d2c3f39ca5387c3ed36cee44e5068320">
   <xsd:schema xmlns:xsd="http://www.w3.org/2001/XMLSchema" xmlns:xs="http://www.w3.org/2001/XMLSchema" xmlns:p="http://schemas.microsoft.com/office/2006/metadata/properties" xmlns:ns2="55e073d5-3dad-4a83-8e11-f5772acce6dc" targetNamespace="http://schemas.microsoft.com/office/2006/metadata/properties" ma:root="true" ma:fieldsID="bdd5d0fcecdbdd5c8dfd2de7ba590c02" ns2:_="">
     <xsd:import namespace="55e073d5-3dad-4a83-8e11-f5772acce6dc"/>
@@ -13382,13 +13326,15 @@
 </ct:contentTypeSchema>
 </file>
 
-<file path=customXml/item4.xml><?xml version="1.0" encoding="utf-8"?>
-<p:properties xmlns:p="http://schemas.microsoft.com/office/2006/metadata/properties" xmlns:xsi="http://www.w3.org/2001/XMLSchema-instance" xmlns:pc="http://schemas.microsoft.com/office/infopath/2007/PartnerControls">
-  <documentManagement/>
-</p:properties>
+<file path=customXml/itemProps1.xml><?xml version="1.0" encoding="utf-8"?>
+<ds:datastoreItem xmlns:ds="http://schemas.openxmlformats.org/officeDocument/2006/customXml" ds:itemID="{DACBA2D3-B54D-4E9B-B06E-39CB1345C0EE}">
+  <ds:schemaRefs>
+    <ds:schemaRef ds:uri="http://schemas.openxmlformats.org/officeDocument/2006/bibliography"/>
+  </ds:schemaRefs>
+</ds:datastoreItem>
 </file>
 
-<file path=customXml/itemProps1.xml><?xml version="1.0" encoding="utf-8"?>
+<file path=customXml/itemProps2.xml><?xml version="1.0" encoding="utf-8"?>
 <ds:datastoreItem xmlns:ds="http://schemas.openxmlformats.org/officeDocument/2006/customXml" ds:itemID="{78EB6D37-5EDD-401E-A3B3-29742D5C1488}">
   <ds:schemaRefs>
     <ds:schemaRef ds:uri="http://schemas.microsoft.com/sharepoint/v3/contenttype/forms"/>
@@ -13396,15 +13342,16 @@
 </ds:datastoreItem>
 </file>
 
-<file path=customXml/itemProps2.xml><?xml version="1.0" encoding="utf-8"?>
-<ds:datastoreItem xmlns:ds="http://schemas.openxmlformats.org/officeDocument/2006/customXml" ds:itemID="{DACBA2D3-B54D-4E9B-B06E-39CB1345C0EE}">
+<file path=customXml/itemProps3.xml><?xml version="1.0" encoding="utf-8"?>
+<ds:datastoreItem xmlns:ds="http://schemas.openxmlformats.org/officeDocument/2006/customXml" ds:itemID="{24015C34-EDD6-426D-800D-5179E65C2A93}">
   <ds:schemaRefs>
-    <ds:schemaRef ds:uri="http://schemas.openxmlformats.org/officeDocument/2006/bibliography"/>
+    <ds:schemaRef ds:uri="http://schemas.microsoft.com/office/2006/metadata/properties"/>
+    <ds:schemaRef ds:uri="http://schemas.microsoft.com/office/infopath/2007/PartnerControls"/>
   </ds:schemaRefs>
 </ds:datastoreItem>
 </file>
 
-<file path=customXml/itemProps3.xml><?xml version="1.0" encoding="utf-8"?>
+<file path=customXml/itemProps4.xml><?xml version="1.0" encoding="utf-8"?>
 <ds:datastoreItem xmlns:ds="http://schemas.openxmlformats.org/officeDocument/2006/customXml" ds:itemID="{F4AFDC45-0F9E-4486-BCE0-28103C41EB0F}">
   <ds:schemaRefs>
     <ds:schemaRef ds:uri="http://schemas.microsoft.com/office/2006/metadata/contentType"/>
@@ -13420,13 +13367,4 @@
     <ds:schemaRef ds:uri="http://schemas.microsoft.com/internal/obd"/>
   </ds:schemaRefs>
 </ds:datastoreItem>
-</file>
-
-<file path=customXml/itemProps4.xml><?xml version="1.0" encoding="utf-8"?>
-<ds:datastoreItem xmlns:ds="http://schemas.openxmlformats.org/officeDocument/2006/customXml" ds:itemID="{24015C34-EDD6-426D-800D-5179E65C2A93}">
-  <ds:schemaRefs>
-    <ds:schemaRef ds:uri="http://schemas.microsoft.com/office/2006/metadata/properties"/>
-    <ds:schemaRef ds:uri="http://schemas.microsoft.com/office/infopath/2007/PartnerControls"/>
-  </ds:schemaRefs>
-</ds:datastoreItem>
 </file>
</xml_diff>

<commit_message>
Testing suite for group
</commit_message>
<xml_diff>
--- a/reports/Group/00 - Requirements - Group.docx
+++ b/reports/Group/00 - Requirements - Group.docx
@@ -136,7 +136,6 @@
                 <w15:appearance w15:val="hidden"/>
                 <w:text/>
               </w:sdtPr>
-              <w:sdtEndPr/>
               <w:sdtContent>
                 <w:r>
                   <w:rPr>
@@ -213,13 +212,24 @@
                 <w15:appearance w15:val="hidden"/>
                 <w:text/>
               </w:sdtPr>
-              <w:sdtEndPr/>
               <w:sdtContent>
                 <w:r>
                   <w:rPr>
                     <w:rFonts w:asciiTheme="majorHAnsi" w:hAnsiTheme="majorHAnsi" w:cstheme="majorHAnsi"/>
                   </w:rPr>
-                  <w:t xml:space="preserve"> https://github.com/DP2-C1-054/Acme-ANS-D01 </w:t>
+                  <w:t xml:space="preserve"> https://github.com/DP2-C1-054/Acme-ANS-D0</w:t>
+                </w:r>
+                <w:r>
+                  <w:rPr>
+                    <w:rFonts w:asciiTheme="majorHAnsi" w:hAnsiTheme="majorHAnsi" w:cstheme="majorHAnsi"/>
+                  </w:rPr>
+                  <w:t>4</w:t>
+                </w:r>
+                <w:r>
+                  <w:rPr>
+                    <w:rFonts w:asciiTheme="majorHAnsi" w:hAnsiTheme="majorHAnsi" w:cstheme="majorHAnsi"/>
+                  </w:rPr>
+                  <w:t xml:space="preserve"> </w:t>
                 </w:r>
               </w:sdtContent>
             </w:sdt>
@@ -287,7 +297,6 @@
                 <w15:appearance w15:val="hidden"/>
                 <w:text/>
               </w:sdtPr>
-              <w:sdtEndPr/>
               <w:sdtContent>
                 <w:r>
                   <w:rPr>
@@ -346,7 +355,6 @@
                 <w15:appearance w15:val="hidden"/>
                 <w:text/>
               </w:sdtPr>
-              <w:sdtEndPr/>
               <w:sdtContent>
                 <w:r>
                   <w:rPr>
@@ -411,7 +419,6 @@
                 <w15:appearance w15:val="hidden"/>
                 <w:text/>
               </w:sdtPr>
-              <w:sdtEndPr/>
               <w:sdtContent>
                 <w:r>
                   <w:rPr>
@@ -486,7 +493,6 @@
                 <w15:appearance w15:val="hidden"/>
                 <w:text/>
               </w:sdtPr>
-              <w:sdtEndPr/>
               <w:sdtContent>
                 <w:r>
                   <w:rPr>
@@ -573,7 +579,6 @@
                 <w15:appearance w15:val="hidden"/>
                 <w:text/>
               </w:sdtPr>
-              <w:sdtEndPr/>
               <w:sdtContent>
                 <w:r>
                   <w:rPr>
@@ -632,7 +637,6 @@
                 <w15:appearance w15:val="hidden"/>
                 <w:text/>
               </w:sdtPr>
-              <w:sdtEndPr/>
               <w:sdtContent>
                 <w:r>
                   <w:rPr>
@@ -697,7 +701,6 @@
                 <w15:appearance w15:val="hidden"/>
                 <w:text/>
               </w:sdtPr>
-              <w:sdtEndPr/>
               <w:sdtContent>
                 <w:r>
                   <w:rPr>
@@ -772,7 +775,6 @@
                 <w15:appearance w15:val="hidden"/>
                 <w:text/>
               </w:sdtPr>
-              <w:sdtEndPr/>
               <w:sdtContent>
                 <w:r>
                   <w:rPr>
@@ -863,7 +865,6 @@
                 <w15:appearance w15:val="hidden"/>
                 <w:text/>
               </w:sdtPr>
-              <w:sdtEndPr/>
               <w:sdtContent>
                 <w:r>
                   <w:rPr>
@@ -922,7 +923,6 @@
                 <w15:appearance w15:val="hidden"/>
                 <w:text/>
               </w:sdtPr>
-              <w:sdtEndPr/>
               <w:sdtContent>
                 <w:r>
                   <w:rPr>
@@ -993,7 +993,6 @@
                 <w15:appearance w15:val="hidden"/>
                 <w:text/>
               </w:sdtPr>
-              <w:sdtEndPr/>
               <w:sdtContent>
                 <w:r>
                   <w:rPr>
@@ -1049,7 +1048,6 @@
                 </w:placeholder>
                 <w:text/>
               </w:sdtPr>
-              <w:sdtEndPr/>
               <w:sdtContent>
                 <w:r>
                   <w:rPr>
@@ -1131,7 +1129,6 @@
                 <w15:appearance w15:val="hidden"/>
                 <w:text/>
               </w:sdtPr>
-              <w:sdtEndPr/>
               <w:sdtContent>
                 <w:r>
                   <w:rPr>
@@ -1200,7 +1197,6 @@
                 <w15:appearance w15:val="hidden"/>
                 <w:text/>
               </w:sdtPr>
-              <w:sdtEndPr/>
               <w:sdtContent>
                 <w:r>
                   <w:rPr>
@@ -1274,7 +1270,6 @@
                 <w15:appearance w15:val="hidden"/>
                 <w:text/>
               </w:sdtPr>
-              <w:sdtEndPr/>
               <w:sdtContent>
                 <w:r>
                   <w:rPr>
@@ -1326,7 +1321,6 @@
                 <w15:appearance w15:val="hidden"/>
                 <w:text/>
               </w:sdtPr>
-              <w:sdtEndPr/>
               <w:sdtContent>
                 <w:r>
                   <w:rPr>
@@ -1426,7 +1420,6 @@
                 <w15:appearance w15:val="hidden"/>
                 <w:text/>
               </w:sdtPr>
-              <w:sdtEndPr/>
               <w:sdtContent>
                 <w:r>
                   <w:rPr>
@@ -1485,7 +1478,6 @@
                 <w15:appearance w15:val="hidden"/>
                 <w:text/>
               </w:sdtPr>
-              <w:sdtEndPr/>
               <w:sdtContent>
                 <w:r>
                   <w:rPr>
@@ -1556,7 +1548,6 @@
                 <w15:appearance w15:val="hidden"/>
                 <w:text/>
               </w:sdtPr>
-              <w:sdtEndPr/>
               <w:sdtContent>
                 <w:r>
                   <w:rPr>
@@ -1612,8 +1603,13 @@
                 </w:placeholder>
                 <w:text/>
               </w:sdtPr>
-              <w:sdtEndPr/>
               <w:sdtContent>
+                <w:r>
+                  <w:rPr>
+                    <w:rFonts w:asciiTheme="majorHAnsi" w:hAnsiTheme="majorHAnsi" w:cstheme="majorHAnsi"/>
+                  </w:rPr>
+                  <w:t>Manager,</w:t>
+                </w:r>
                 <w:r>
                   <w:rPr>
                     <w:rFonts w:asciiTheme="majorHAnsi" w:hAnsiTheme="majorHAnsi" w:cstheme="majorHAnsi"/>
@@ -1655,12 +1651,6 @@
                     <w:rFonts w:asciiTheme="majorHAnsi" w:hAnsiTheme="majorHAnsi" w:cstheme="majorHAnsi"/>
                   </w:rPr>
                   <w:t>, Operator</w:t>
-                </w:r>
-                <w:r>
-                  <w:rPr>
-                    <w:rFonts w:asciiTheme="majorHAnsi" w:hAnsiTheme="majorHAnsi" w:cstheme="majorHAnsi"/>
-                  </w:rPr>
-                  <w:t xml:space="preserve"> </w:t>
                 </w:r>
               </w:sdtContent>
             </w:sdt>
@@ -1738,7 +1728,6 @@
                 <w15:appearance w15:val="hidden"/>
                 <w:text/>
               </w:sdtPr>
-              <w:sdtEndPr/>
               <w:sdtContent>
                 <w:r>
                   <w:rPr>
@@ -1756,7 +1745,7 @@
                   <w:rPr>
                     <w:rFonts w:asciiTheme="majorHAnsi" w:hAnsiTheme="majorHAnsi" w:cstheme="majorHAnsi"/>
                   </w:rPr>
-                  <w:t>April 03</w:t>
+                  <w:t>May 26</w:t>
                 </w:r>
                 <w:r>
                   <w:rPr>
@@ -1805,6 +1794,7 @@
         <w:rPr>
           <w:rFonts w:cstheme="majorHAnsi"/>
         </w:rPr>
+        <w:lastRenderedPageBreak/>
         <w:t>MANDATORY</w:t>
       </w:r>
       <w:r>
@@ -1921,7 +1911,11 @@
         <w:pStyle w:val="Requirement-Header"/>
       </w:pPr>
       <w:r>
-        <w:t>Instantiate and customise the appropriate starter project so that you can work on this project.  Make sure that the name of your project folder, maven configuration (pom.xml), and database is “Acme-</w:t>
+        <w:t>Instantiate and customise the appropriate starter project so that you can work on this project.  Make sure that the name of your project folder, maven configuration (pom.xml), and database is “</w:t>
+      </w:r>
+      <w:proofErr w:type="spellStart"/>
+      <w:r>
+        <w:t>Acme-</w:t>
       </w:r>
       <w:r>
         <w:t>ANS</w:t>
@@ -1938,6 +1932,7 @@
       <w:r>
         <w:t>dd</w:t>
       </w:r>
+      <w:proofErr w:type="spellEnd"/>
       <w:r>
         <w:rPr>
           <w:rFonts w:ascii="Cambria Math" w:hAnsi="Cambria Math" w:cs="Cambria Math"/>
@@ -1999,7 +1994,6 @@
           <w15:appearance w15:val="hidden"/>
           <w:text/>
         </w:sdtPr>
-        <w:sdtEndPr/>
         <w:sdtContent>
           <w:r>
             <w:t xml:space="preserve"> X </w:t>
@@ -2037,7 +2031,6 @@
           <w15:appearance w15:val="hidden"/>
           <w:text/>
         </w:sdtPr>
-        <w:sdtEndPr/>
         <w:sdtContent>
           <w:r>
             <w:t xml:space="preserve"> X </w:t>
@@ -2078,10 +2071,12 @@
         <w:t xml:space="preserve">their </w:t>
       </w:r>
       <w:bookmarkStart w:id="4" w:name="_Int_4q4WObMb"/>
+      <w:proofErr w:type="gramStart"/>
       <w:r>
         <w:t>current status</w:t>
       </w:r>
       <w:bookmarkEnd w:id="4"/>
+      <w:proofErr w:type="gramEnd"/>
       <w:r>
         <w:t xml:space="preserve">, </w:t>
       </w:r>
@@ -2109,7 +2104,6 @@
           <w15:appearance w15:val="hidden"/>
           <w:text/>
         </w:sdtPr>
-        <w:sdtEndPr/>
         <w:sdtContent>
           <w:r>
             <w:t xml:space="preserve"> </w:t>
@@ -2137,6 +2131,7 @@
         <w:rPr>
           <w:rFonts w:cstheme="majorHAnsi"/>
         </w:rPr>
+        <w:lastRenderedPageBreak/>
         <w:t>MANDATORY</w:t>
       </w:r>
       <w:r>
@@ -2312,13 +2307,26 @@
       <w:bookmarkStart w:id="5" w:name="OLE_LINK1"/>
       <w:bookmarkStart w:id="6" w:name="OLE_LINK2"/>
       <w:r>
-        <w:t>(pattern " ^\+?\d{</w:t>
-      </w:r>
+        <w:t>(pattern " ^\</w:t>
+      </w:r>
+      <w:proofErr w:type="gramStart"/>
+      <w:r>
+        <w:t>+?\d{</w:t>
+      </w:r>
+      <w:proofErr w:type="gramEnd"/>
       <w:r>
         <w:t>6</w:t>
       </w:r>
       <w:r>
-        <w:t>,15}$")</w:t>
+        <w:t>,</w:t>
+      </w:r>
+      <w:proofErr w:type="gramStart"/>
+      <w:r>
+        <w:t>15}$</w:t>
+      </w:r>
+      <w:proofErr w:type="gramEnd"/>
+      <w:r>
+        <w:t>")</w:t>
       </w:r>
       <w:bookmarkEnd w:id="5"/>
       <w:bookmarkEnd w:id="6"/>
@@ -2349,7 +2357,6 @@
           <w15:appearance w15:val="hidden"/>
           <w:text/>
         </w:sdtPr>
-        <w:sdtEndPr/>
         <w:sdtContent>
           <w:r>
             <w:t xml:space="preserve">  </w:t>
@@ -2526,7 +2533,6 @@
           <w15:appearance w15:val="hidden"/>
           <w:text/>
         </w:sdtPr>
-        <w:sdtEndPr/>
         <w:sdtContent>
           <w:r>
             <w:t xml:space="preserve">  </w:t>
@@ -2743,7 +2749,6 @@
           <w15:appearance w15:val="hidden"/>
           <w:text/>
         </w:sdtPr>
-        <w:sdtEndPr/>
         <w:sdtContent>
           <w:r>
             <w:t xml:space="preserve">  </w:t>
@@ -2938,7 +2943,6 @@
           <w15:appearance w15:val="hidden"/>
           <w:text/>
         </w:sdtPr>
-        <w:sdtEndPr/>
         <w:sdtContent>
           <w:r>
             <w:t xml:space="preserve">  </w:t>
@@ -3000,7 +3004,11 @@
         <w:t xml:space="preserve">.  </w:t>
       </w:r>
       <w:r>
-        <w:t xml:space="preserve">The system must store the following data: a </w:t>
+        <w:t xml:space="preserve">The system must </w:t>
+      </w:r>
+      <w:r>
+        <w:lastRenderedPageBreak/>
+        <w:t xml:space="preserve">store the following data: a </w:t>
       </w:r>
       <w:r>
         <w:rPr>
@@ -3176,7 +3184,6 @@
           <w15:appearance w15:val="hidden"/>
           <w:text/>
         </w:sdtPr>
-        <w:sdtEndPr/>
         <w:sdtContent>
           <w:r>
             <w:t xml:space="preserve">  </w:t>
@@ -3309,7 +3316,6 @@
           <w15:appearance w15:val="hidden"/>
           <w:text/>
         </w:sdtPr>
-        <w:sdtEndPr/>
         <w:sdtContent>
           <w:r>
             <w:t xml:space="preserve">  </w:t>
@@ -3363,8 +3369,13 @@
         <w:t xml:space="preserve">, </w:t>
       </w:r>
       <w:r>
-        <w:t>their current status</w:t>
-      </w:r>
+        <w:t xml:space="preserve">their </w:t>
+      </w:r>
+      <w:proofErr w:type="gramStart"/>
+      <w:r>
+        <w:t>current status</w:t>
+      </w:r>
+      <w:proofErr w:type="gramEnd"/>
       <w:r>
         <w:t>, and your schedule</w:t>
       </w:r>
@@ -3386,7 +3397,6 @@
           <w15:appearance w15:val="hidden"/>
           <w:text/>
         </w:sdtPr>
-        <w:sdtEndPr/>
         <w:sdtContent>
           <w:r>
             <w:t xml:space="preserve">  </w:t>
@@ -3417,6 +3427,7 @@
         <w:rPr>
           <w:rFonts w:cstheme="majorHAnsi"/>
         </w:rPr>
+        <w:lastRenderedPageBreak/>
         <w:t>MANDATORY</w:t>
       </w:r>
       <w:r>
@@ -3550,10 +3561,12 @@
           <w15:appearance w15:val="hidden"/>
           <w:text/>
         </w:sdtPr>
-        <w:sdtEndPr/>
         <w:sdtContent>
           <w:r>
-            <w:t xml:space="preserve">    </w:t>
+            <w:t xml:space="preserve">  </w:t>
+          </w:r>
+          <w:r>
+            <w:t>X</w:t>
           </w:r>
         </w:sdtContent>
       </w:sdt>
@@ -3634,10 +3647,15 @@
           <w15:appearance w15:val="hidden"/>
           <w:text/>
         </w:sdtPr>
-        <w:sdtEndPr/>
         <w:sdtContent>
           <w:r>
-            <w:t xml:space="preserve">    </w:t>
+            <w:t xml:space="preserve"> </w:t>
+          </w:r>
+          <w:r>
+            <w:t>X</w:t>
+          </w:r>
+          <w:r>
+            <w:t xml:space="preserve">   </w:t>
           </w:r>
         </w:sdtContent>
       </w:sdt>
@@ -3718,10 +3736,15 @@
           <w15:appearance w15:val="hidden"/>
           <w:text/>
         </w:sdtPr>
-        <w:sdtEndPr/>
         <w:sdtContent>
           <w:r>
-            <w:t xml:space="preserve">    </w:t>
+            <w:t xml:space="preserve">  </w:t>
+          </w:r>
+          <w:r>
+            <w:t>X</w:t>
+          </w:r>
+          <w:r>
+            <w:t xml:space="preserve">  </w:t>
           </w:r>
         </w:sdtContent>
       </w:sdt>
@@ -3791,10 +3814,15 @@
           <w15:appearance w15:val="hidden"/>
           <w:text/>
         </w:sdtPr>
-        <w:sdtEndPr/>
         <w:sdtContent>
           <w:r>
-            <w:t xml:space="preserve">    </w:t>
+            <w:t xml:space="preserve"> </w:t>
+          </w:r>
+          <w:r>
+            <w:t>X</w:t>
+          </w:r>
+          <w:r>
+            <w:t xml:space="preserve">   </w:t>
           </w:r>
         </w:sdtContent>
       </w:sdt>
@@ -3859,6 +3887,7 @@
         <w:rPr>
           <w:rFonts w:cstheme="majorHAnsi"/>
         </w:rPr>
+        <w:lastRenderedPageBreak/>
         <w:t>Managerial requirements</w:t>
       </w:r>
     </w:p>
@@ -3867,7 +3896,15 @@
         <w:pStyle w:val="Requirement-Header"/>
       </w:pPr>
       <w:r>
-        <w:t>Provide a link to your planning dashboard in GitHub to review the tasks, their current status, and your schedule.</w:t>
+        <w:t xml:space="preserve">Provide a link to your planning dashboard in GitHub to review the tasks, their </w:t>
+      </w:r>
+      <w:proofErr w:type="gramStart"/>
+      <w:r>
+        <w:t>current status</w:t>
+      </w:r>
+      <w:proofErr w:type="gramEnd"/>
+      <w:r>
+        <w:t>, and your schedule.</w:t>
       </w:r>
     </w:p>
     <w:p>
@@ -3884,10 +3921,15 @@
           <w15:appearance w15:val="hidden"/>
           <w:text/>
         </w:sdtPr>
-        <w:sdtEndPr/>
         <w:sdtContent>
           <w:r>
-            <w:t xml:space="preserve">    </w:t>
+            <w:t xml:space="preserve">   </w:t>
+          </w:r>
+          <w:r>
+            <w:t>X</w:t>
+          </w:r>
+          <w:r>
+            <w:t xml:space="preserve"> </w:t>
           </w:r>
         </w:sdtContent>
       </w:sdt>
@@ -3909,6 +3951,7 @@
         <w:rPr>
           <w:rFonts w:cstheme="majorHAnsi"/>
         </w:rPr>
+        <w:lastRenderedPageBreak/>
         <w:t>MANDATORY</w:t>
       </w:r>
       <w:r>
@@ -3966,10 +4009,15 @@
           <w15:appearance w15:val="hidden"/>
           <w:text/>
         </w:sdtPr>
-        <w:sdtEndPr/>
         <w:sdtContent>
           <w:r>
-            <w:t xml:space="preserve">    </w:t>
+            <w:t xml:space="preserve">   </w:t>
+          </w:r>
+          <w:r>
+            <w:t>X</w:t>
+          </w:r>
+          <w:r>
+            <w:t xml:space="preserve"> </w:t>
           </w:r>
         </w:sdtContent>
       </w:sdt>
@@ -4060,10 +4108,15 @@
           <w15:appearance w15:val="hidden"/>
           <w:text/>
         </w:sdtPr>
-        <w:sdtEndPr/>
         <w:sdtContent>
           <w:r>
-            <w:t xml:space="preserve">    </w:t>
+            <w:t xml:space="preserve"> </w:t>
+          </w:r>
+          <w:r>
+            <w:t>X</w:t>
+          </w:r>
+          <w:r>
+            <w:t xml:space="preserve">   </w:t>
           </w:r>
         </w:sdtContent>
       </w:sdt>
@@ -4090,7 +4143,15 @@
         <w:pStyle w:val="Requirement-Header"/>
       </w:pPr>
       <w:r>
-        <w:t>Provide a link to your planning dashboard in GitHub to review the tasks, their current status, and your schedule.</w:t>
+        <w:t xml:space="preserve">Provide a link to your planning dashboard in GitHub to review the tasks, their </w:t>
+      </w:r>
+      <w:proofErr w:type="gramStart"/>
+      <w:r>
+        <w:t>current status</w:t>
+      </w:r>
+      <w:proofErr w:type="gramEnd"/>
+      <w:r>
+        <w:t>, and your schedule.</w:t>
       </w:r>
       <w:r>
         <w:t xml:space="preserve">  </w:t>
@@ -4110,10 +4171,12 @@
           <w15:appearance w15:val="hidden"/>
           <w:text/>
         </w:sdtPr>
-        <w:sdtEndPr/>
         <w:sdtContent>
           <w:r>
             <w:t xml:space="preserve">    </w:t>
+          </w:r>
+          <w:r>
+            <w:t>X</w:t>
           </w:r>
         </w:sdtContent>
       </w:sdt>
@@ -4143,7 +4206,6 @@
           <w15:appearance w15:val="hidden"/>
           <w:text/>
         </w:sdtPr>
-        <w:sdtEndPr/>
         <w:sdtContent>
           <w:r>
             <w:t xml:space="preserve">    </w:t>
@@ -4151,7 +4213,13 @@
         </w:sdtContent>
       </w:sdt>
       <w:r>
-        <w:t xml:space="preserve">   </w:t>
+        <w:t xml:space="preserve"> </w:t>
+      </w:r>
+      <w:r>
+        <w:t>X</w:t>
+      </w:r>
+      <w:r>
+        <w:t xml:space="preserve">  </w:t>
       </w:r>
     </w:p>
     <w:p>
@@ -4173,6 +4241,7 @@
         <w:rPr>
           <w:rFonts w:cstheme="majorHAnsi"/>
         </w:rPr>
+        <w:lastRenderedPageBreak/>
         <w:t>SUPPLEMENTARY I</w:t>
       </w:r>
       <w:r>
@@ -4313,7 +4382,6 @@
           <w15:appearance w15:val="hidden"/>
           <w:text/>
         </w:sdtPr>
-        <w:sdtEndPr/>
         <w:sdtContent>
           <w:r>
             <w:t xml:space="preserve">    </w:t>
@@ -4385,7 +4453,6 @@
           <w15:appearance w15:val="hidden"/>
           <w:text/>
         </w:sdtPr>
-        <w:sdtEndPr/>
         <w:sdtContent>
           <w:r>
             <w:t xml:space="preserve">    </w:t>
@@ -4418,7 +4485,6 @@
           <w15:appearance w15:val="hidden"/>
           <w:text/>
         </w:sdtPr>
-        <w:sdtEndPr/>
         <w:sdtContent>
           <w:r>
             <w:t xml:space="preserve">    </w:t>
@@ -4466,7 +4532,6 @@
           <w15:appearance w15:val="hidden"/>
           <w:text/>
         </w:sdtPr>
-        <w:sdtEndPr/>
         <w:sdtContent>
           <w:r>
             <w:t xml:space="preserve">    </w:t>
@@ -4491,6 +4556,7 @@
         <w:rPr>
           <w:rFonts w:cstheme="majorHAnsi"/>
         </w:rPr>
+        <w:lastRenderedPageBreak/>
         <w:t>SUPPLEMENTARY I</w:t>
       </w:r>
       <w:r>
@@ -4578,7 +4644,6 @@
           <w15:appearance w15:val="hidden"/>
           <w:text/>
         </w:sdtPr>
-        <w:sdtEndPr/>
         <w:sdtContent>
           <w:r>
             <w:t xml:space="preserve">    </w:t>
@@ -4713,7 +4778,6 @@
           <w15:appearance w15:val="hidden"/>
           <w:text/>
         </w:sdtPr>
-        <w:sdtEndPr/>
         <w:sdtContent>
           <w:r>
             <w:t xml:space="preserve">    </w:t>
@@ -4841,7 +4905,6 @@
           <w15:appearance w15:val="hidden"/>
           <w:text/>
         </w:sdtPr>
-        <w:sdtEndPr/>
         <w:sdtContent>
           <w:r>
             <w:t xml:space="preserve">    </w:t>
@@ -4867,6 +4930,7 @@
         <w:rPr>
           <w:rFonts w:cstheme="majorHAnsi"/>
         </w:rPr>
+        <w:lastRenderedPageBreak/>
         <w:t>SUPPLEMENTARY I</w:t>
       </w:r>
       <w:r>
@@ -4993,7 +5057,6 @@
           <w15:appearance w15:val="hidden"/>
           <w:text/>
         </w:sdtPr>
-        <w:sdtEndPr/>
         <w:sdtContent>
           <w:r>
             <w:t xml:space="preserve">    </w:t>
@@ -5091,7 +5154,6 @@
           <w15:appearance w15:val="hidden"/>
           <w:text/>
         </w:sdtPr>
-        <w:sdtEndPr/>
         <w:sdtContent>
           <w:r>
             <w:t xml:space="preserve">    </w:t>
@@ -5166,7 +5228,6 @@
           <w15:appearance w15:val="hidden"/>
           <w:text/>
         </w:sdtPr>
-        <w:sdtEndPr/>
         <w:sdtContent>
           <w:r>
             <w:t xml:space="preserve">    </w:t>
@@ -5244,7 +5305,6 @@
           <w15:appearance w15:val="hidden"/>
           <w:text/>
         </w:sdtPr>
-        <w:sdtEndPr/>
         <w:sdtContent>
           <w:r>
             <w:t xml:space="preserve">    </w:t>
@@ -5314,7 +5374,6 @@
           <w15:appearance w15:val="hidden"/>
           <w:text/>
         </w:sdtPr>
-        <w:sdtEndPr/>
         <w:sdtContent>
           <w:r>
             <w:t xml:space="preserve">    </w:t>
@@ -5361,7 +5420,11 @@
         <w:t xml:space="preserve">.  </w:t>
       </w:r>
       <w:r>
-        <w:t xml:space="preserve">Internally, all moments must be stored in GMT format.  </w:t>
+        <w:t xml:space="preserve">Internally, all </w:t>
+      </w:r>
+      <w:r>
+        <w:lastRenderedPageBreak/>
+        <w:t xml:space="preserve">moments must be stored in GMT format.  </w:t>
       </w:r>
       <w:r>
         <w:t xml:space="preserve">This requirement must be fulfilled in this and every </w:t>
@@ -5393,7 +5456,6 @@
           <w15:appearance w15:val="hidden"/>
           <w:text/>
         </w:sdtPr>
-        <w:sdtEndPr/>
         <w:sdtContent>
           <w:r>
             <w:t xml:space="preserve">    </w:t>
@@ -5486,7 +5548,6 @@
           <w15:appearance w15:val="hidden"/>
           <w:text/>
         </w:sdtPr>
-        <w:sdtEndPr/>
         <w:sdtContent>
           <w:r>
             <w:t xml:space="preserve">    </w:t>
@@ -5505,6 +5566,7 @@
         <w:pStyle w:val="Ttulo1"/>
       </w:pPr>
       <w:r>
+        <w:lastRenderedPageBreak/>
         <w:t>SUPPLEMENTARY I</w:t>
       </w:r>
       <w:r>
@@ -5640,7 +5702,6 @@
           <w15:appearance w15:val="hidden"/>
           <w:text/>
         </w:sdtPr>
-        <w:sdtEndPr/>
         <w:sdtContent>
           <w:r>
             <w:t xml:space="preserve">    </w:t>
@@ -5687,7 +5748,6 @@
           <w15:appearance w15:val="hidden"/>
           <w:text/>
         </w:sdtPr>
-        <w:sdtEndPr/>
         <w:sdtContent>
           <w:r>
             <w:t xml:space="preserve">    </w:t>
@@ -5717,6 +5777,7 @@
         <w:rPr>
           <w:rFonts w:cstheme="majorHAnsi"/>
         </w:rPr>
+        <w:lastRenderedPageBreak/>
         <w:t>SUPPLEMENTARY II</w:t>
       </w:r>
       <w:r>
@@ -5874,7 +5935,6 @@
           <w15:appearance w15:val="hidden"/>
           <w:text/>
         </w:sdtPr>
-        <w:sdtEndPr/>
         <w:sdtContent>
           <w:r>
             <w:t xml:space="preserve">    </w:t>
@@ -5907,7 +5967,6 @@
           <w15:appearance w15:val="hidden"/>
           <w:text/>
         </w:sdtPr>
-        <w:sdtEndPr/>
         <w:sdtContent>
           <w:r>
             <w:t xml:space="preserve">    </w:t>
@@ -5938,6 +5997,7 @@
         <w:rPr>
           <w:rFonts w:cstheme="majorHAnsi"/>
         </w:rPr>
+        <w:lastRenderedPageBreak/>
         <w:t>SUPPLEMENTARY II</w:t>
       </w:r>
       <w:r>
@@ -6141,7 +6201,6 @@
           <w15:appearance w15:val="hidden"/>
           <w:text/>
         </w:sdtPr>
-        <w:sdtEndPr/>
         <w:sdtContent>
           <w:r>
             <w:t xml:space="preserve">    </w:t>
@@ -6229,7 +6288,6 @@
           <w15:appearance w15:val="hidden"/>
           <w:text/>
         </w:sdtPr>
-        <w:sdtEndPr/>
         <w:sdtContent>
           <w:r>
             <w:t xml:space="preserve">    </w:t>
@@ -6304,7 +6362,6 @@
           <w15:appearance w15:val="hidden"/>
           <w:text/>
         </w:sdtPr>
-        <w:sdtEndPr/>
         <w:sdtContent>
           <w:r>
             <w:t xml:space="preserve">    </w:t>
@@ -6337,7 +6394,6 @@
           <w15:appearance w15:val="hidden"/>
           <w:text/>
         </w:sdtPr>
-        <w:sdtEndPr/>
         <w:sdtContent>
           <w:r>
             <w:t xml:space="preserve">    </w:t>
@@ -6362,6 +6418,7 @@
         <w:rPr>
           <w:rFonts w:cstheme="majorHAnsi"/>
         </w:rPr>
+        <w:lastRenderedPageBreak/>
         <w:t>SUPPLEMENTARY II</w:t>
       </w:r>
       <w:r>
@@ -6538,7 +6595,6 @@
           <w15:appearance w15:val="hidden"/>
           <w:text/>
         </w:sdtPr>
-        <w:sdtEndPr/>
         <w:sdtContent>
           <w:r>
             <w:t xml:space="preserve">    </w:t>
@@ -6615,7 +6671,6 @@
           <w15:appearance w15:val="hidden"/>
           <w:text/>
         </w:sdtPr>
-        <w:sdtEndPr/>
         <w:sdtContent>
           <w:r>
             <w:t xml:space="preserve">    </w:t>
@@ -6709,13 +6764,29 @@
         <w:t>,</w:t>
       </w:r>
       <w:r>
-        <w:t xml:space="preserve"> “viagra”</w:t>
+        <w:t xml:space="preserve"> “</w:t>
+      </w:r>
+      <w:proofErr w:type="spellStart"/>
+      <w:r>
+        <w:t>viagra</w:t>
+      </w:r>
+      <w:proofErr w:type="spellEnd"/>
+      <w:r>
+        <w:t>”</w:t>
       </w:r>
       <w:r>
         <w:t>,</w:t>
       </w:r>
       <w:r>
-        <w:t xml:space="preserve"> “cialis”</w:t>
+        <w:t xml:space="preserve"> “</w:t>
+      </w:r>
+      <w:proofErr w:type="spellStart"/>
+      <w:r>
+        <w:t>cialis</w:t>
+      </w:r>
+      <w:proofErr w:type="spellEnd"/>
+      <w:r>
+        <w:t>”</w:t>
       </w:r>
       <w:r>
         <w:t>,</w:t>
@@ -6733,7 +6804,15 @@
         <w:t>,</w:t>
       </w:r>
       <w:r>
-        <w:t xml:space="preserve"> “nigeria”</w:t>
+        <w:t xml:space="preserve"> “</w:t>
+      </w:r>
+      <w:proofErr w:type="spellStart"/>
+      <w:r>
+        <w:t>nigeria</w:t>
+      </w:r>
+      <w:proofErr w:type="spellEnd"/>
+      <w:r>
+        <w:t>”</w:t>
       </w:r>
       <w:r>
         <w:t>,</w:t>
@@ -6784,7 +6863,31 @@
         <w:t xml:space="preserve"> by removing any punctuation between consecutive letters</w:t>
       </w:r>
       <w:r>
-        <w:t xml:space="preserve"> (e.g., "S.E.X", "H:A:R:D C:O:R:E", or "V*I:AG!$R-A")</w:t>
+        <w:t xml:space="preserve"> (e.g., "S.E.X", "</w:t>
+      </w:r>
+      <w:proofErr w:type="gramStart"/>
+      <w:r>
+        <w:t>H:A</w:t>
+      </w:r>
+      <w:proofErr w:type="gramEnd"/>
+      <w:r>
+        <w:t>:R:D C</w:t>
+      </w:r>
+      <w:proofErr w:type="gramStart"/>
+      <w:r>
+        <w:t>:O:R</w:t>
+      </w:r>
+      <w:proofErr w:type="gramEnd"/>
+      <w:r>
+        <w:t>:E", or "V*I:</w:t>
+      </w:r>
+      <w:proofErr w:type="gramStart"/>
+      <w:r>
+        <w:t>AG!$</w:t>
+      </w:r>
+      <w:proofErr w:type="gramEnd"/>
+      <w:r>
+        <w:t>R-A")</w:t>
       </w:r>
       <w:r>
         <w:t xml:space="preserve">. </w:t>
@@ -6808,7 +6911,11 @@
         <w:t xml:space="preserve">in </w:t>
       </w:r>
       <w:r>
-        <w:t>between letters. For instance, “one</w:t>
+        <w:t>between letters. For instance, “</w:t>
+      </w:r>
+      <w:proofErr w:type="spellStart"/>
+      <w:r>
+        <w:t>one</w:t>
       </w:r>
       <w:r>
         <w:rPr>
@@ -6817,7 +6924,11 @@
         <w:t>␣</w:t>
       </w:r>
       <w:r>
-        <w:t>million” would match “ONE</w:t>
+        <w:t>million</w:t>
+      </w:r>
+      <w:proofErr w:type="spellEnd"/>
+      <w:r>
+        <w:t>” would match “ONE</w:t>
       </w:r>
       <w:r>
         <w:rPr>
@@ -6858,6 +6969,7 @@
         </w:rPr>
         <w:t xml:space="preserve">* </w:t>
       </w:r>
+      <w:proofErr w:type="gramStart"/>
       <w:r>
         <w:t>M</w:t>
       </w:r>
@@ -6867,9 +6979,11 @@
       <w:r>
         <w:t>i</w:t>
       </w:r>
+      <w:proofErr w:type="gramEnd"/>
       <w:r>
         <w:t>:</w:t>
       </w:r>
+      <w:proofErr w:type="gramStart"/>
       <w:r>
         <w:t>L</w:t>
       </w:r>
@@ -6879,12 +6993,14 @@
       <w:r>
         <w:t>L</w:t>
       </w:r>
+      <w:proofErr w:type="gramEnd"/>
       <w:r>
         <w:t>:</w:t>
       </w:r>
       <w:r>
         <w:t>i</w:t>
       </w:r>
+      <w:proofErr w:type="gramStart"/>
       <w:r>
         <w:t>:</w:t>
       </w:r>
@@ -6895,7 +7011,11 @@
         <w:t>:</w:t>
       </w:r>
       <w:r>
-        <w:t>n”</w:t>
+        <w:t>n</w:t>
+      </w:r>
+      <w:proofErr w:type="gramEnd"/>
+      <w:r>
+        <w:t>”</w:t>
       </w:r>
       <w:r>
         <w:t>,</w:t>
@@ -6928,7 +7048,11 @@
         <w:t>,</w:t>
       </w:r>
       <w:r>
-        <w:t xml:space="preserve"> but would not match “One</w:t>
+        <w:t xml:space="preserve"> but would not match “</w:t>
+      </w:r>
+      <w:proofErr w:type="spellStart"/>
+      <w:r>
+        <w:t>One</w:t>
       </w:r>
       <w:r>
         <w:rPr>
@@ -6937,13 +7061,21 @@
         <w:t>␣</w:t>
       </w:r>
       <w:r>
-        <w:t>Millionaire”</w:t>
+        <w:t>Millionaire</w:t>
+      </w:r>
+      <w:proofErr w:type="spellEnd"/>
+      <w:r>
+        <w:t>”</w:t>
       </w:r>
       <w:r>
         <w:t>,</w:t>
       </w:r>
       <w:r>
-        <w:t xml:space="preserve"> “One</w:t>
+        <w:t xml:space="preserve"> “</w:t>
+      </w:r>
+      <w:proofErr w:type="spellStart"/>
+      <w:r>
+        <w:t>One</w:t>
       </w:r>
       <w:r>
         <w:rPr>
@@ -6970,13 +7102,21 @@
         <w:t>␣</w:t>
       </w:r>
       <w:r>
-        <w:t>millions”</w:t>
+        <w:t>millions</w:t>
+      </w:r>
+      <w:proofErr w:type="spellEnd"/>
+      <w:r>
+        <w:t>”</w:t>
       </w:r>
       <w:r>
         <w:t xml:space="preserve">, </w:t>
       </w:r>
       <w:r>
-        <w:t>or “One</w:t>
+        <w:t>or “</w:t>
+      </w:r>
+      <w:proofErr w:type="spellStart"/>
+      <w:r>
+        <w:t>One</w:t>
       </w:r>
       <w:r>
         <w:rPr>
@@ -6994,7 +7134,11 @@
         <w:t>␣</w:t>
       </w:r>
       <w:r>
-        <w:t>million”</w:t>
+        <w:t>million</w:t>
+      </w:r>
+      <w:proofErr w:type="spellEnd"/>
+      <w:r>
+        <w:t>”</w:t>
       </w:r>
       <w:r>
         <w:t>.</w:t>
@@ -7071,7 +7215,6 @@
           <w15:appearance w15:val="hidden"/>
           <w:text/>
         </w:sdtPr>
-        <w:sdtEndPr/>
         <w:sdtContent>
           <w:r>
             <w:t xml:space="preserve">    </w:t>
@@ -7093,6 +7236,7 @@
         <w:rPr>
           <w:rFonts w:cstheme="majorHAnsi"/>
         </w:rPr>
+        <w:lastRenderedPageBreak/>
         <w:t>Testing requirements </w:t>
       </w:r>
     </w:p>
@@ -7143,7 +7287,6 @@
           <w15:appearance w15:val="hidden"/>
           <w:text/>
         </w:sdtPr>
-        <w:sdtEndPr/>
         <w:sdtContent>
           <w:r>
             <w:t xml:space="preserve">    </w:t>
@@ -7176,7 +7319,6 @@
           <w15:appearance w15:val="hidden"/>
           <w:text/>
         </w:sdtPr>
-        <w:sdtEndPr/>
         <w:sdtContent>
           <w:r>
             <w:t xml:space="preserve">    </w:t>
@@ -7204,6 +7346,7 @@
         <w:rPr>
           <w:rFonts w:cstheme="majorHAnsi"/>
         </w:rPr>
+        <w:lastRenderedPageBreak/>
         <w:t>SUPPLEMENTARY II</w:t>
       </w:r>
       <w:r>
@@ -7348,7 +7491,6 @@
           <w15:appearance w15:val="hidden"/>
           <w:text/>
         </w:sdtPr>
-        <w:sdtEndPr/>
         <w:sdtContent>
           <w:r>
             <w:t xml:space="preserve">    </w:t>
@@ -7395,7 +7537,6 @@
           <w15:appearance w15:val="hidden"/>
           <w:text/>
         </w:sdtPr>
-        <w:sdtEndPr/>
         <w:sdtContent>
           <w:r>
             <w:t xml:space="preserve">    </w:t>
@@ -7428,7 +7569,6 @@
           <w15:appearance w15:val="hidden"/>
           <w:text/>
         </w:sdtPr>
-        <w:sdtEndPr/>
         <w:sdtContent>
           <w:r>
             <w:t xml:space="preserve">    </w:t>
@@ -11265,6 +11405,7 @@
     <w:rsid w:val="00381870"/>
     <w:rsid w:val="003B5C99"/>
     <w:rsid w:val="003C317A"/>
+    <w:rsid w:val="003F2766"/>
     <w:rsid w:val="0040200D"/>
     <w:rsid w:val="00411953"/>
     <w:rsid w:val="004123E0"/>
@@ -11272,6 +11413,7 @@
     <w:rsid w:val="00442876"/>
     <w:rsid w:val="00455663"/>
     <w:rsid w:val="00467667"/>
+    <w:rsid w:val="00495F43"/>
     <w:rsid w:val="004B6C76"/>
     <w:rsid w:val="004C0766"/>
     <w:rsid w:val="004C46E0"/>
@@ -11292,6 +11434,7 @@
     <w:rsid w:val="006B2BEC"/>
     <w:rsid w:val="006F0E42"/>
     <w:rsid w:val="006F209A"/>
+    <w:rsid w:val="0071472F"/>
     <w:rsid w:val="00765401"/>
     <w:rsid w:val="00790E22"/>
     <w:rsid w:val="007F68C9"/>
@@ -11339,6 +11482,7 @@
     <w:rsid w:val="00F70A20"/>
     <w:rsid w:val="00F8539E"/>
     <w:rsid w:val="00F970E5"/>
+    <w:rsid w:val="00FB4D0B"/>
     <w:rsid w:val="00FE6BFD"/>
   </w:rsids>
   <m:mathPr>

</xml_diff>